<commit_message>
updated docs to DCAF. Fixes #11
</commit_message>
<xml_diff>
--- a/RT Temperature Controller/Temperature Chamber Detailed Documentation.docx
+++ b/RT Temperature Controller/Temperature Chamber Detailed Documentation.docx
@@ -1,6 +1,6 @@
 
 <file path=word/document.xml><?xml version="1.0" encoding="utf-8"?>
-<w:document xmlns:ve="http://schemas.openxmlformats.org/markup-compatibility/2006" xmlns:o="urn:schemas-microsoft-com:office:office" xmlns:r="http://schemas.openxmlformats.org/officeDocument/2006/relationships" xmlns:m="http://schemas.openxmlformats.org/officeDocument/2006/math" xmlns:v="urn:schemas-microsoft-com:vml" xmlns:wp="http://schemas.openxmlformats.org/drawingml/2006/wordprocessingDrawing" xmlns:w10="urn:schemas-microsoft-com:office:word" xmlns:w="http://schemas.openxmlformats.org/wordprocessingml/2006/main" xmlns:wne="http://schemas.microsoft.com/office/word/2006/wordml">
+<w:document xmlns:wpc="http://schemas.microsoft.com/office/word/2010/wordprocessingCanvas" xmlns:cx="http://schemas.microsoft.com/office/drawing/2014/chartex" xmlns:cx1="http://schemas.microsoft.com/office/drawing/2015/9/8/chartex" xmlns:cx2="http://schemas.microsoft.com/office/drawing/2015/10/21/chartex" xmlns:mc="http://schemas.openxmlformats.org/markup-compatibility/2006" xmlns:o="urn:schemas-microsoft-com:office:office" xmlns:r="http://schemas.openxmlformats.org/officeDocument/2006/relationships" xmlns:m="http://schemas.openxmlformats.org/officeDocument/2006/math" xmlns:v="urn:schemas-microsoft-com:vml" xmlns:wp14="http://schemas.microsoft.com/office/word/2010/wordprocessingDrawing" xmlns:wp="http://schemas.openxmlformats.org/drawingml/2006/wordprocessingDrawing" xmlns:w10="urn:schemas-microsoft-com:office:word" xmlns:w="http://schemas.openxmlformats.org/wordprocessingml/2006/main" xmlns:w14="http://schemas.microsoft.com/office/word/2010/wordml" xmlns:w15="http://schemas.microsoft.com/office/word/2012/wordml" xmlns:w16se="http://schemas.microsoft.com/office/word/2015/wordml/symex" xmlns:wpg="http://schemas.microsoft.com/office/word/2010/wordprocessingGroup" xmlns:wpi="http://schemas.microsoft.com/office/word/2010/wordprocessingInk" xmlns:wne="http://schemas.microsoft.com/office/word/2006/wordml" xmlns:wps="http://schemas.microsoft.com/office/word/2010/wordprocessingShape" mc:Ignorable="w14 w15 w16se wp14">
   <w:body>
     <w:p>
       <w:pPr>
@@ -47,13 +47,16 @@
         <w:t xml:space="preserve"> using the </w:t>
       </w:r>
       <w:r>
-        <w:t>Tag Bus Data</w:t>
-      </w:r>
-      <w:r>
-        <w:t xml:space="preserve"> (TBD)</w:t>
-      </w:r>
-      <w:r>
-        <w:t xml:space="preserve"> Framework. </w:t>
+        <w:t>Distributed Control and Automation</w:t>
+      </w:r>
+      <w:r>
+        <w:t xml:space="preserve"> Framework</w:t>
+      </w:r>
+      <w:r>
+        <w:t xml:space="preserve"> (DCAF)</w:t>
+      </w:r>
+      <w:r>
+        <w:t xml:space="preserve">. </w:t>
       </w:r>
       <w:r>
         <w:t xml:space="preserve">This example makes use of a model of the chamber to simulate its I/O and allows users to define the </w:t>
@@ -194,13 +197,22 @@
     </w:p>
     <w:p>
       <w:r>
-        <w:t>TBD allows users to specify a large portion of their application’s behavior through a configuration file. As a result, viewing the system configuration file is often the</w:t>
+        <w:t>DCAF</w:t>
+      </w:r>
+      <w:r>
+        <w:t xml:space="preserve"> allows users to specify a large portion of their application’s behavior through a configuration file. As a result, viewing the system configuration file is often the</w:t>
       </w:r>
       <w:r>
         <w:t xml:space="preserve"> best place</w:t>
       </w:r>
       <w:r>
-        <w:t xml:space="preserve"> to start for understanding a TBD implementation</w:t>
+        <w:t xml:space="preserve"> to start for understanding a </w:t>
+      </w:r>
+      <w:r>
+        <w:t>DCAF</w:t>
+      </w:r>
+      <w:r>
+        <w:t xml:space="preserve"> implementation</w:t>
       </w:r>
       <w:r>
         <w:t xml:space="preserve">.  </w:t>
@@ -224,24 +236,37 @@
         <w:t>Configuration E</w:t>
       </w:r>
       <w:r>
-        <w:t>ditor for TBD by navigating</w:t>
-      </w:r>
-      <w:r>
-        <w:t xml:space="preserve"> in </w:t>
-      </w:r>
-      <w:proofErr w:type="spellStart"/>
-      <w:r>
-        <w:t>LabVIEW</w:t>
-      </w:r>
-      <w:proofErr w:type="spellEnd"/>
-      <w:r>
-        <w:t xml:space="preserve"> to </w:t>
-      </w:r>
-      <w:r>
-        <w:rPr>
-          <w:b/>
-        </w:rPr>
-        <w:t>Tools&gt;&gt;TBDF&gt;&gt;</w:t>
+        <w:t xml:space="preserve">ditor for </w:t>
+      </w:r>
+      <w:r>
+        <w:t>D</w:t>
+      </w:r>
+      <w:r>
+        <w:t>CAF</w:t>
+      </w:r>
+      <w:r>
+        <w:t xml:space="preserve"> by navigating</w:t>
+      </w:r>
+      <w:r>
+        <w:t xml:space="preserve"> in LabVIEW to </w:t>
+      </w:r>
+      <w:r>
+        <w:rPr>
+          <w:b/>
+        </w:rPr>
+        <w:t>Tools&gt;&gt;</w:t>
+      </w:r>
+      <w:r>
+        <w:rPr>
+          <w:b/>
+        </w:rPr>
+        <w:t>DCAF</w:t>
+      </w:r>
+      <w:r>
+        <w:rPr>
+          <w:b/>
+        </w:rPr>
+        <w:t>&gt;&gt;</w:t>
       </w:r>
       <w:r>
         <w:rPr>
@@ -279,15 +304,7 @@
         <w:t xml:space="preserve">is used to view and modify system configurations. </w:t>
       </w:r>
       <w:r>
-        <w:t xml:space="preserve">It may take a few seconds to load as it searches for and loads into memory the various framework </w:t>
-      </w:r>
-      <w:proofErr w:type="gramStart"/>
-      <w:r>
-        <w:t>plug-ins</w:t>
-      </w:r>
-      <w:proofErr w:type="gramEnd"/>
-      <w:r>
-        <w:t xml:space="preserve">. </w:t>
+        <w:t xml:space="preserve">It may take a few seconds to load as it searches for and loads into memory the various framework plug-ins. </w:t>
       </w:r>
       <w:r>
         <w:t xml:space="preserve"> Before loading </w:t>
@@ -299,7 +316,7 @@
         <w:t xml:space="preserve"> first ensure that the editor can find all of the </w:t>
       </w:r>
       <w:r>
-        <w:t xml:space="preserve">Tag Bus Module (TBM) </w:t>
+        <w:t xml:space="preserve">DCAF </w:t>
       </w:r>
       <w:r>
         <w:t>plug</w:t>
@@ -320,15 +337,7 @@
         <w:t xml:space="preserve"> configuration</w:t>
       </w:r>
       <w:r>
-        <w:t xml:space="preserve">. Any plug-ins installed to vi.lib </w:t>
-      </w:r>
-      <w:proofErr w:type="gramStart"/>
-      <w:r>
-        <w:t>are</w:t>
-      </w:r>
-      <w:proofErr w:type="gramEnd"/>
-      <w:r>
-        <w:t xml:space="preserve"> found by default.</w:t>
+        <w:t>. Any plug-ins installed to vi.lib are found by default.</w:t>
       </w:r>
     </w:p>
     <w:p>
@@ -349,21 +358,7 @@
         <w:rPr>
           <w:b/>
         </w:rPr>
-        <w:t xml:space="preserve">Tools&gt;&gt;Edit </w:t>
-      </w:r>
-      <w:proofErr w:type="spellStart"/>
-      <w:r>
-        <w:rPr>
-          <w:b/>
-        </w:rPr>
-        <w:t>Plugin</w:t>
-      </w:r>
-      <w:proofErr w:type="spellEnd"/>
-      <w:r>
-        <w:rPr>
-          <w:b/>
-        </w:rPr>
-        <w:t xml:space="preserve"> Search Paths</w:t>
+        <w:t>Tools&gt;&gt;Edit Plugin Search Paths</w:t>
       </w:r>
       <w:r>
         <w:t xml:space="preserve">.  </w:t>
@@ -384,35 +379,28 @@
         <w:t xml:space="preserve">dd a search path to the </w:t>
       </w:r>
       <w:r>
-        <w:t xml:space="preserve">TBM </w:t>
-      </w:r>
-      <w:proofErr w:type="spellStart"/>
-      <w:r>
-        <w:t>plugins</w:t>
-      </w:r>
-      <w:proofErr w:type="spellEnd"/>
-      <w:r>
-        <w:t xml:space="preserve"> for this example located at </w:t>
-      </w:r>
-      <w:r>
-        <w:rPr>
-          <w:b/>
-        </w:rPr>
-        <w:t>&lt;</w:t>
-      </w:r>
-      <w:proofErr w:type="spellStart"/>
-      <w:r>
-        <w:rPr>
-          <w:b/>
-        </w:rPr>
-        <w:t>LabVIEW</w:t>
-      </w:r>
-      <w:proofErr w:type="spellEnd"/>
-      <w:r>
-        <w:rPr>
-          <w:b/>
-        </w:rPr>
-        <w:t xml:space="preserve"> examples&gt;\TBD Examples\RT Temperature Controller</w:t>
+        <w:t>DCAF</w:t>
+      </w:r>
+      <w:r>
+        <w:t xml:space="preserve"> plugins for this example located at </w:t>
+      </w:r>
+      <w:r>
+        <w:rPr>
+          <w:b/>
+        </w:rPr>
+        <w:t>&lt;LabVIEW examples&gt;\</w:t>
+      </w:r>
+      <w:r>
+        <w:rPr>
+          <w:b/>
+        </w:rPr>
+        <w:t>DCAF</w:t>
+      </w:r>
+      <w:r>
+        <w:rPr>
+          <w:b/>
+        </w:rPr>
+        <w:t xml:space="preserve"> Examples\RT Temperature Controller</w:t>
       </w:r>
       <w:r>
         <w:t xml:space="preserve"> </w:t>
@@ -427,15 +415,7 @@
         <w:t xml:space="preserve">. </w:t>
       </w:r>
       <w:r>
-        <w:t xml:space="preserve">Also confirm that the standard vi.lib file paths are specified as shown below for the version of </w:t>
-      </w:r>
-      <w:proofErr w:type="spellStart"/>
-      <w:r>
-        <w:t>LabVIEW</w:t>
-      </w:r>
-      <w:proofErr w:type="spellEnd"/>
-      <w:r>
-        <w:t xml:space="preserve"> that you are using.</w:t>
+        <w:t>Also confirm that the standard vi.lib file paths are specified as shown below for the version of LabVIEW that you are using.</w:t>
       </w:r>
     </w:p>
     <w:p>
@@ -449,10 +429,10 @@
         </w:rPr>
         <w:lastRenderedPageBreak/>
         <w:drawing>
-          <wp:inline distT="0" distB="0" distL="0" distR="0">
-            <wp:extent cx="5943600" cy="3214177"/>
-            <wp:effectExtent l="19050" t="0" r="0" b="0"/>
-            <wp:docPr id="3" name="Picture 1"/>
+          <wp:inline distT="0" distB="0" distL="0" distR="0" wp14:anchorId="61974E53" wp14:editId="04A4B0C7">
+            <wp:extent cx="5943600" cy="3125470"/>
+            <wp:effectExtent l="0" t="0" r="0" b="0"/>
+            <wp:docPr id="9" name="Picture 9"/>
             <wp:cNvGraphicFramePr>
               <a:graphicFrameLocks xmlns:a="http://schemas.openxmlformats.org/drawingml/2006/main" noChangeAspect="1"/>
             </wp:cNvGraphicFramePr>
@@ -460,33 +440,23 @@
               <a:graphicData uri="http://schemas.openxmlformats.org/drawingml/2006/picture">
                 <pic:pic xmlns:pic="http://schemas.openxmlformats.org/drawingml/2006/picture">
                   <pic:nvPicPr>
-                    <pic:cNvPr id="0" name="Picture 1"/>
-                    <pic:cNvPicPr>
-                      <a:picLocks noChangeAspect="1" noChangeArrowheads="1"/>
-                    </pic:cNvPicPr>
+                    <pic:cNvPr id="1" name=""/>
+                    <pic:cNvPicPr/>
                   </pic:nvPicPr>
                   <pic:blipFill>
-                    <a:blip r:embed="rId5" cstate="print"/>
-                    <a:srcRect/>
+                    <a:blip r:embed="rId5"/>
                     <a:stretch>
                       <a:fillRect/>
                     </a:stretch>
                   </pic:blipFill>
-                  <pic:spPr bwMode="auto">
+                  <pic:spPr>
                     <a:xfrm>
                       <a:off x="0" y="0"/>
-                      <a:ext cx="5943600" cy="3214177"/>
+                      <a:ext cx="5943600" cy="3125470"/>
                     </a:xfrm>
                     <a:prstGeom prst="rect">
                       <a:avLst/>
                     </a:prstGeom>
-                    <a:noFill/>
-                    <a:ln w="9525">
-                      <a:noFill/>
-                      <a:miter lim="800000"/>
-                      <a:headEnd/>
-                      <a:tailEnd/>
-                    </a:ln>
                   </pic:spPr>
                 </pic:pic>
               </a:graphicData>
@@ -516,15 +486,13 @@
         <w:t xml:space="preserve"> to confirm the new search path</w:t>
       </w:r>
       <w:r>
-        <w:t xml:space="preserve">.  The configuration editor will now scan these directories for any TBM </w:t>
-      </w:r>
-      <w:proofErr w:type="spellStart"/>
-      <w:r>
-        <w:t>plugins</w:t>
-      </w:r>
-      <w:proofErr w:type="spellEnd"/>
-      <w:r>
-        <w:t xml:space="preserve"> and load them into memory.</w:t>
+        <w:t xml:space="preserve">.  The configuration editor will now scan these directories for any </w:t>
+      </w:r>
+      <w:r>
+        <w:t>DCAF</w:t>
+      </w:r>
+      <w:r>
+        <w:t xml:space="preserve"> plugins and load them into memory.</w:t>
       </w:r>
       <w:r>
         <w:t xml:space="preserve">  </w:t>
@@ -575,31 +543,29 @@
         <w:rPr>
           <w:b/>
         </w:rPr>
-        <w:t>&lt;</w:t>
+        <w:t>&lt;LabVIEW Examples&gt;\</w:t>
+      </w:r>
+      <w:r>
+        <w:rPr>
+          <w:b/>
+        </w:rPr>
+        <w:t>DCAF</w:t>
+      </w:r>
+      <w:r>
+        <w:rPr>
+          <w:b/>
+        </w:rPr>
+        <w:t xml:space="preserve"> Examples\RT Temperature Controller\</w:t>
       </w:r>
       <w:proofErr w:type="spellStart"/>
       <w:r>
         <w:rPr>
           <w:b/>
         </w:rPr>
-        <w:t>LabVIEW</w:t>
+        <w:t>SimulatedSystem.pcfg</w:t>
       </w:r>
       <w:proofErr w:type="spellEnd"/>
       <w:r>
-        <w:rPr>
-          <w:b/>
-        </w:rPr>
-        <w:t xml:space="preserve"> Examples&gt;\TBD Examples\RT Temperature Controller\</w:t>
-      </w:r>
-      <w:proofErr w:type="spellStart"/>
-      <w:r>
-        <w:rPr>
-          <w:b/>
-        </w:rPr>
-        <w:t>SimulatedSystem.pcfg</w:t>
-      </w:r>
-      <w:proofErr w:type="spellEnd"/>
-      <w:r>
         <w:t xml:space="preserve">.  </w:t>
       </w:r>
     </w:p>
@@ -612,10 +578,10 @@
           <w:noProof/>
         </w:rPr>
         <w:drawing>
-          <wp:inline distT="0" distB="0" distL="0" distR="0">
-            <wp:extent cx="5943600" cy="3126554"/>
-            <wp:effectExtent l="19050" t="0" r="0" b="0"/>
-            <wp:docPr id="7" name="Picture 7"/>
+          <wp:inline distT="0" distB="0" distL="0" distR="0" wp14:anchorId="3382F8FB" wp14:editId="429691B8">
+            <wp:extent cx="5943600" cy="3089275"/>
+            <wp:effectExtent l="0" t="0" r="0" b="0"/>
+            <wp:docPr id="11" name="Picture 11"/>
             <wp:cNvGraphicFramePr>
               <a:graphicFrameLocks xmlns:a="http://schemas.openxmlformats.org/drawingml/2006/main" noChangeAspect="1"/>
             </wp:cNvGraphicFramePr>
@@ -623,33 +589,23 @@
               <a:graphicData uri="http://schemas.openxmlformats.org/drawingml/2006/picture">
                 <pic:pic xmlns:pic="http://schemas.openxmlformats.org/drawingml/2006/picture">
                   <pic:nvPicPr>
-                    <pic:cNvPr id="0" name="Picture 7"/>
-                    <pic:cNvPicPr>
-                      <a:picLocks noChangeAspect="1" noChangeArrowheads="1"/>
-                    </pic:cNvPicPr>
+                    <pic:cNvPr id="1" name=""/>
+                    <pic:cNvPicPr/>
                   </pic:nvPicPr>
                   <pic:blipFill>
-                    <a:blip r:embed="rId6" cstate="print"/>
-                    <a:srcRect/>
+                    <a:blip r:embed="rId6"/>
                     <a:stretch>
                       <a:fillRect/>
                     </a:stretch>
                   </pic:blipFill>
-                  <pic:spPr bwMode="auto">
+                  <pic:spPr>
                     <a:xfrm>
                       <a:off x="0" y="0"/>
-                      <a:ext cx="5943600" cy="3126554"/>
+                      <a:ext cx="5943600" cy="3089275"/>
                     </a:xfrm>
                     <a:prstGeom prst="rect">
                       <a:avLst/>
                     </a:prstGeom>
-                    <a:noFill/>
-                    <a:ln w="9525">
-                      <a:noFill/>
-                      <a:miter lim="800000"/>
-                      <a:headEnd/>
-                      <a:tailEnd/>
-                    </a:ln>
                   </pic:spPr>
                 </pic:pic>
               </a:graphicData>
@@ -750,7 +706,13 @@
         <w:t xml:space="preserve">Each Engine can be configured to execute one </w:t>
       </w:r>
       <w:r>
-        <w:t>or more Tag Bus Modules (TBMs).</w:t>
+        <w:t xml:space="preserve">or </w:t>
+      </w:r>
+      <w:r>
+        <w:t>DCAF Modules</w:t>
+      </w:r>
+      <w:r>
+        <w:t>.</w:t>
       </w:r>
       <w:r>
         <w:t xml:space="preserve"> Mappings are used to </w:t>
@@ -765,7 +727,13 @@
         <w:t>within</w:t>
       </w:r>
       <w:r>
-        <w:t xml:space="preserve"> a TBM (called a Channel) wit</w:t>
+        <w:t xml:space="preserve"> a </w:t>
+      </w:r>
+      <w:r>
+        <w:t>DCAF module</w:t>
+      </w:r>
+      <w:r>
+        <w:t xml:space="preserve"> (called a Channel) wit</w:t>
       </w:r>
       <w:r>
         <w:t>h the Tag data in the engine.</w:t>
@@ -774,7 +742,13 @@
         <w:t xml:space="preserve"> </w:t>
       </w:r>
       <w:r>
-        <w:t>Two TBMs can share data with each other by mapping their input and output channels to the same Tag alias.</w:t>
+        <w:t xml:space="preserve">Two </w:t>
+      </w:r>
+      <w:r>
+        <w:t>DCAF modules</w:t>
+      </w:r>
+      <w:r>
+        <w:t xml:space="preserve"> can share data with each other by mapping their input and output channels to the same Tag alias.</w:t>
       </w:r>
     </w:p>
     <w:p>
@@ -828,10 +802,31 @@
     </w:p>
     <w:p>
       <w:r>
-        <w:t>The diagram below provides a different visual representation of TBMs, Channels, and Tags.  In the diagram, each colored row represents a TBM method. The entries under the TBM method represent the Channels of tha</w:t>
-      </w:r>
-      <w:r>
-        <w:t xml:space="preserve">t TBM. </w:t>
+        <w:t>The diagram below provides a differ</w:t>
+      </w:r>
+      <w:r>
+        <w:t>ent visual representation of DCAF module</w:t>
+      </w:r>
+      <w:r>
+        <w:t>s, Channels, and Tags.  In the diagram, e</w:t>
+      </w:r>
+      <w:r>
+        <w:t>ach colored row represents a DCAF module</w:t>
+      </w:r>
+      <w:r>
+        <w:t xml:space="preserve"> m</w:t>
+      </w:r>
+      <w:r>
+        <w:t>ethod. The entries under the DCAF module</w:t>
+      </w:r>
+      <w:r>
+        <w:t xml:space="preserve"> method represent the Channels of tha</w:t>
+      </w:r>
+      <w:r>
+        <w:t>t DCAF module</w:t>
+      </w:r>
+      <w:r>
+        <w:t xml:space="preserve">. </w:t>
       </w:r>
       <w:r>
         <w:t xml:space="preserve">The free floating labels represent Tags, and the connection of a Channel to a Tag to another Channel is represented as a wire. </w:t>
@@ -955,7 +950,10 @@
     </w:p>
     <w:p>
       <w:r>
-        <w:t xml:space="preserve">In addition to calling TBMs and exchanging data between them, the engine is also responsible for </w:t>
+        <w:t>In addition to calling DCAF module</w:t>
+      </w:r>
+      <w:r>
+        <w:t xml:space="preserve">s and exchanging data between them, the engine is also responsible for </w:t>
       </w:r>
       <w:r>
         <w:t>determining</w:t>
@@ -1015,7 +1013,7 @@
         <w:t xml:space="preserve">UDP </w:t>
       </w:r>
       <w:r>
-        <w:t>TBM</w:t>
+        <w:t>DCAF module</w:t>
       </w:r>
       <w:r>
         <w:t>.</w:t>
@@ -1036,13 +1034,42 @@
         <w:t>ed</w:t>
       </w:r>
       <w:r>
-        <w:t xml:space="preserve"> by TBMs.</w:t>
-      </w:r>
-      <w:r>
-        <w:t xml:space="preserve"> However a TBM may then expose that Tag data to another engine or to other threads running on that target.</w:t>
-      </w:r>
-      <w:r>
-        <w:t xml:space="preserve"> In this case the UDP TBM is used to reflect tag data between the two engines.</w:t>
+        <w:t xml:space="preserve"> by DCAF module</w:t>
+      </w:r>
+      <w:r>
+        <w:t>s.</w:t>
+      </w:r>
+      <w:r>
+        <w:t xml:space="preserve"> </w:t>
+      </w:r>
+      <w:proofErr w:type="gramStart"/>
+      <w:r>
+        <w:t>However</w:t>
+      </w:r>
+      <w:proofErr w:type="gramEnd"/>
+      <w:r>
+        <w:t xml:space="preserve"> a </w:t>
+      </w:r>
+      <w:r>
+        <w:t>DCAF module</w:t>
+      </w:r>
+      <w:r>
+        <w:t xml:space="preserve"> </w:t>
+      </w:r>
+      <w:r>
+        <w:t>may then expose that Tag data to another engine or to other threads running on that target.</w:t>
+      </w:r>
+      <w:r>
+        <w:t xml:space="preserve"> In this case the UDP </w:t>
+      </w:r>
+      <w:r>
+        <w:t>DCAF module</w:t>
+      </w:r>
+      <w:r>
+        <w:t xml:space="preserve"> </w:t>
+      </w:r>
+      <w:r>
+        <w:t>is used to reflect tag data between the two engines.</w:t>
       </w:r>
     </w:p>
     <w:p>
@@ -1067,13 +1094,8 @@
       <w:r>
         <w:t xml:space="preserve">&lt;WINDOWS ONLY&gt; </w:t>
       </w:r>
-      <w:proofErr w:type="gramStart"/>
-      <w:r>
-        <w:t>If</w:t>
-      </w:r>
-      <w:proofErr w:type="gramEnd"/>
-      <w:r>
-        <w:t xml:space="preserve"> </w:t>
+      <w:r>
+        <w:t xml:space="preserve">If </w:t>
       </w:r>
       <w:r>
         <w:t>running this configuration purely on your local Windows machine</w:t>
@@ -1127,10 +1149,10 @@
         </w:rPr>
         <w:lastRenderedPageBreak/>
         <w:drawing>
-          <wp:inline distT="0" distB="0" distL="0" distR="0">
-            <wp:extent cx="5943600" cy="3101700"/>
-            <wp:effectExtent l="19050" t="0" r="0" b="0"/>
-            <wp:docPr id="10" name="Picture 10"/>
+          <wp:inline distT="0" distB="0" distL="0" distR="0" wp14:anchorId="51F0A02A" wp14:editId="173D5D3A">
+            <wp:extent cx="5943600" cy="3089275"/>
+            <wp:effectExtent l="0" t="0" r="0" b="0"/>
+            <wp:docPr id="12" name="Picture 12"/>
             <wp:cNvGraphicFramePr>
               <a:graphicFrameLocks xmlns:a="http://schemas.openxmlformats.org/drawingml/2006/main" noChangeAspect="1"/>
             </wp:cNvGraphicFramePr>
@@ -1138,33 +1160,23 @@
               <a:graphicData uri="http://schemas.openxmlformats.org/drawingml/2006/picture">
                 <pic:pic xmlns:pic="http://schemas.openxmlformats.org/drawingml/2006/picture">
                   <pic:nvPicPr>
-                    <pic:cNvPr id="0" name="Picture 10"/>
-                    <pic:cNvPicPr>
-                      <a:picLocks noChangeAspect="1" noChangeArrowheads="1"/>
-                    </pic:cNvPicPr>
+                    <pic:cNvPr id="1" name=""/>
+                    <pic:cNvPicPr/>
                   </pic:nvPicPr>
                   <pic:blipFill>
-                    <a:blip r:embed="rId9" cstate="print"/>
-                    <a:srcRect/>
+                    <a:blip r:embed="rId9"/>
                     <a:stretch>
                       <a:fillRect/>
                     </a:stretch>
                   </pic:blipFill>
-                  <pic:spPr bwMode="auto">
+                  <pic:spPr>
                     <a:xfrm>
                       <a:off x="0" y="0"/>
-                      <a:ext cx="5943600" cy="3101700"/>
+                      <a:ext cx="5943600" cy="3089275"/>
                     </a:xfrm>
                     <a:prstGeom prst="rect">
                       <a:avLst/>
                     </a:prstGeom>
-                    <a:noFill/>
-                    <a:ln w="9525">
-                      <a:noFill/>
-                      <a:miter lim="800000"/>
-                      <a:headEnd/>
-                      <a:tailEnd/>
-                    </a:ln>
                   </pic:spPr>
                 </pic:pic>
               </a:graphicData>
@@ -1232,14 +1244,12 @@
       <w:r>
         <w:t xml:space="preserve">tab for both UDP modules to </w:t>
       </w:r>
-      <w:proofErr w:type="spellStart"/>
       <w:r>
         <w:rPr>
           <w:b/>
         </w:rPr>
         <w:t>localhost</w:t>
       </w:r>
-      <w:proofErr w:type="spellEnd"/>
       <w:r>
         <w:t>.</w:t>
       </w:r>
@@ -1345,14 +1355,12 @@
       <w:r>
         <w:t xml:space="preserve">Be sure to specify the actual IP address and not use a value of </w:t>
       </w:r>
-      <w:proofErr w:type="spellStart"/>
       <w:r>
         <w:rPr>
           <w:b/>
         </w:rPr>
         <w:t>localhost</w:t>
       </w:r>
-      <w:proofErr w:type="spellEnd"/>
       <w:r>
         <w:t>.</w:t>
       </w:r>
@@ -1517,18 +1525,10 @@
         </w:rPr>
         <w:lastRenderedPageBreak/>
         <w:drawing>
-          <wp:anchor distT="0" distB="0" distL="114300" distR="114300" simplePos="0" relativeHeight="251658240" behindDoc="0" locked="0" layoutInCell="1" allowOverlap="1">
-            <wp:simplePos x="0" y="0"/>
-            <wp:positionH relativeFrom="column">
-              <wp:posOffset>1991152</wp:posOffset>
-            </wp:positionH>
-            <wp:positionV relativeFrom="paragraph">
-              <wp:posOffset>1897039</wp:posOffset>
-            </wp:positionV>
-            <wp:extent cx="2123648" cy="1207827"/>
-            <wp:effectExtent l="19050" t="0" r="0" b="0"/>
-            <wp:wrapNone/>
-            <wp:docPr id="4" name="Picture 1"/>
+          <wp:inline distT="0" distB="0" distL="0" distR="0" wp14:anchorId="6DF2FE60" wp14:editId="1E15ABED">
+            <wp:extent cx="5943600" cy="4253230"/>
+            <wp:effectExtent l="0" t="0" r="0" b="0"/>
+            <wp:docPr id="14" name="Picture 14"/>
             <wp:cNvGraphicFramePr>
               <a:graphicFrameLocks xmlns:a="http://schemas.openxmlformats.org/drawingml/2006/main" noChangeAspect="1"/>
             </wp:cNvGraphicFramePr>
@@ -1536,83 +1536,23 @@
               <a:graphicData uri="http://schemas.openxmlformats.org/drawingml/2006/picture">
                 <pic:pic xmlns:pic="http://schemas.openxmlformats.org/drawingml/2006/picture">
                   <pic:nvPicPr>
-                    <pic:cNvPr id="0" name="Picture 1"/>
-                    <pic:cNvPicPr>
-                      <a:picLocks noChangeAspect="1" noChangeArrowheads="1"/>
-                    </pic:cNvPicPr>
+                    <pic:cNvPr id="1" name=""/>
+                    <pic:cNvPicPr/>
                   </pic:nvPicPr>
                   <pic:blipFill>
-                    <a:blip r:embed="rId10" cstate="print"/>
-                    <a:srcRect/>
+                    <a:blip r:embed="rId10"/>
                     <a:stretch>
                       <a:fillRect/>
                     </a:stretch>
                   </pic:blipFill>
-                  <pic:spPr bwMode="auto">
+                  <pic:spPr>
                     <a:xfrm>
                       <a:off x="0" y="0"/>
-                      <a:ext cx="2123648" cy="1207827"/>
+                      <a:ext cx="5943600" cy="4253230"/>
                     </a:xfrm>
                     <a:prstGeom prst="rect">
                       <a:avLst/>
                     </a:prstGeom>
-                    <a:noFill/>
-                    <a:ln w="9525">
-                      <a:noFill/>
-                      <a:miter lim="800000"/>
-                      <a:headEnd/>
-                      <a:tailEnd/>
-                    </a:ln>
-                  </pic:spPr>
-                </pic:pic>
-              </a:graphicData>
-            </a:graphic>
-          </wp:anchor>
-        </w:drawing>
-      </w:r>
-      <w:r>
-        <w:rPr>
-          <w:noProof/>
-        </w:rPr>
-        <w:drawing>
-          <wp:inline distT="0" distB="0" distL="0" distR="0">
-            <wp:extent cx="5943600" cy="4322205"/>
-            <wp:effectExtent l="19050" t="0" r="0" b="0"/>
-            <wp:docPr id="16" name="Picture 16"/>
-            <wp:cNvGraphicFramePr>
-              <a:graphicFrameLocks xmlns:a="http://schemas.openxmlformats.org/drawingml/2006/main" noChangeAspect="1"/>
-            </wp:cNvGraphicFramePr>
-            <a:graphic xmlns:a="http://schemas.openxmlformats.org/drawingml/2006/main">
-              <a:graphicData uri="http://schemas.openxmlformats.org/drawingml/2006/picture">
-                <pic:pic xmlns:pic="http://schemas.openxmlformats.org/drawingml/2006/picture">
-                  <pic:nvPicPr>
-                    <pic:cNvPr id="0" name="Picture 16"/>
-                    <pic:cNvPicPr>
-                      <a:picLocks noChangeAspect="1" noChangeArrowheads="1"/>
-                    </pic:cNvPicPr>
-                  </pic:nvPicPr>
-                  <pic:blipFill>
-                    <a:blip r:embed="rId11" cstate="print"/>
-                    <a:srcRect/>
-                    <a:stretch>
-                      <a:fillRect/>
-                    </a:stretch>
-                  </pic:blipFill>
-                  <pic:spPr bwMode="auto">
-                    <a:xfrm>
-                      <a:off x="0" y="0"/>
-                      <a:ext cx="5943600" cy="4322205"/>
-                    </a:xfrm>
-                    <a:prstGeom prst="rect">
-                      <a:avLst/>
-                    </a:prstGeom>
-                    <a:noFill/>
-                    <a:ln w="9525">
-                      <a:noFill/>
-                      <a:miter lim="800000"/>
-                      <a:headEnd/>
-                      <a:tailEnd/>
-                    </a:ln>
                   </pic:spPr>
                 </pic:pic>
               </a:graphicData>
@@ -1637,18 +1577,10 @@
     </w:p>
     <w:p>
       <w:r>
-        <w:t xml:space="preserve">Now that we’ve explored the system configuration for this example, let’s take a look at the </w:t>
-      </w:r>
-      <w:proofErr w:type="spellStart"/>
-      <w:r>
-        <w:t>LabV</w:t>
-      </w:r>
-      <w:r>
-        <w:t>IEW</w:t>
-      </w:r>
-      <w:proofErr w:type="spellEnd"/>
-      <w:r>
-        <w:t xml:space="preserve"> code that will execute it. </w:t>
+        <w:t>Now that we’ve explored the system configuration for this example, let’s take a look at the LabV</w:t>
+      </w:r>
+      <w:r>
+        <w:t xml:space="preserve">IEW code that will execute it. </w:t>
       </w:r>
       <w:r>
         <w:t xml:space="preserve">Leave the configuration editor open as you may want to refer to it again. </w:t>
@@ -1669,21 +1601,13 @@
         <w:rPr>
           <w:b/>
         </w:rPr>
-        <w:t>&lt;</w:t>
-      </w:r>
-      <w:proofErr w:type="spellStart"/>
-      <w:r>
-        <w:rPr>
-          <w:b/>
-        </w:rPr>
-        <w:t>LabVIEW</w:t>
-      </w:r>
-      <w:proofErr w:type="spellEnd"/>
-      <w:r>
-        <w:rPr>
-          <w:b/>
-        </w:rPr>
-        <w:t xml:space="preserve"> Examples&gt;\TBD Examples\RT Temperature Controller\Runtime\Temperature Controller </w:t>
+        <w:t>&lt;LabVIEW Examples&gt;\DCAF</w:t>
+      </w:r>
+      <w:r>
+        <w:rPr>
+          <w:b/>
+        </w:rPr>
+        <w:t xml:space="preserve"> Examples\RT Temperature Controller\Runtime\Temperature Controller </w:t>
       </w:r>
       <w:proofErr w:type="spellStart"/>
       <w:r>
@@ -1756,7 +1680,7 @@
                     </pic:cNvPicPr>
                   </pic:nvPicPr>
                   <pic:blipFill>
-                    <a:blip r:embed="rId12" cstate="print"/>
+                    <a:blip r:embed="rId11" cstate="print"/>
                     <a:srcRect/>
                     <a:stretch>
                       <a:fillRect/>
@@ -1830,7 +1754,16 @@
         <w:t>is essentially empty</w:t>
       </w:r>
       <w:r>
-        <w:t>.  This is because the ‘UI Reference’ TBM is able to</w:t>
+        <w:t xml:space="preserve">.  This is because the ‘UI Reference’ </w:t>
+      </w:r>
+      <w:r>
+        <w:t>DCAF module</w:t>
+      </w:r>
+      <w:r>
+        <w:t xml:space="preserve"> </w:t>
+      </w:r>
+      <w:r>
+        <w:t>is able to</w:t>
       </w:r>
       <w:r>
         <w:t xml:space="preserve"> write and read to controls and indicators</w:t>
@@ -1851,7 +1784,13 @@
         <w:t>The</w:t>
       </w:r>
       <w:r>
-        <w:t xml:space="preserve"> ‘UI Reference’ TBM </w:t>
+        <w:t xml:space="preserve"> ‘UI Reference’ </w:t>
+      </w:r>
+      <w:r>
+        <w:t>DCAF module</w:t>
+      </w:r>
+      <w:r>
+        <w:t xml:space="preserve"> </w:t>
       </w:r>
       <w:r>
         <w:t xml:space="preserve">just needs the name of the VI </w:t>
@@ -1880,7 +1819,10 @@
         <w:t xml:space="preserve">the Engines, </w:t>
       </w:r>
       <w:r>
-        <w:t>TBMs</w:t>
+        <w:t>DCAF module</w:t>
+      </w:r>
+      <w:r>
+        <w:t>s</w:t>
       </w:r>
       <w:r>
         <w:t xml:space="preserve">, </w:t>
@@ -1904,7 +1846,25 @@
         <w:t xml:space="preserve">le. </w:t>
       </w:r>
       <w:r>
-        <w:t>This VI should be updated anytime a TBM is deleted or a new TBM is added to the configuration</w:t>
+        <w:t xml:space="preserve">This VI should be updated anytime a </w:t>
+      </w:r>
+      <w:r>
+        <w:t>DCAF module</w:t>
+      </w:r>
+      <w:r>
+        <w:t xml:space="preserve"> </w:t>
+      </w:r>
+      <w:r>
+        <w:t xml:space="preserve">is deleted or a new </w:t>
+      </w:r>
+      <w:r>
+        <w:t>DCAF module</w:t>
+      </w:r>
+      <w:r>
+        <w:t xml:space="preserve"> </w:t>
+      </w:r>
+      <w:r>
+        <w:t>is added to the configuration</w:t>
       </w:r>
       <w:r>
         <w:t xml:space="preserve"> in order to reflect the new dependencies. Because the editor is aware of these dependencies, the editor can update this VI for you automatically.</w:t>
@@ -1969,7 +1929,7 @@
                     </pic:cNvPicPr>
                   </pic:nvPicPr>
                   <pic:blipFill>
-                    <a:blip r:embed="rId13" cstate="print"/>
+                    <a:blip r:embed="rId12" cstate="print"/>
                     <a:srcRect/>
                     <a:stretch>
                       <a:fillRect/>
@@ -2017,7 +1977,16 @@
     </w:p>
     <w:p>
       <w:r>
-        <w:t xml:space="preserve">The framework was also designed so that TBMs could be built </w:t>
+        <w:t xml:space="preserve">The framework was also designed so that </w:t>
+      </w:r>
+      <w:r>
+        <w:t>DCAF module</w:t>
+      </w:r>
+      <w:r>
+        <w:t xml:space="preserve">s </w:t>
+      </w:r>
+      <w:r>
+        <w:t xml:space="preserve">could be built </w:t>
       </w:r>
       <w:r>
         <w:t xml:space="preserve">and deployed </w:t>
@@ -2032,77 +2001,75 @@
         <w:t xml:space="preserve">ins on disk </w:t>
       </w:r>
       <w:r>
-        <w:t xml:space="preserve">which </w:t>
-      </w:r>
-      <w:proofErr w:type="gramStart"/>
-      <w:r>
-        <w:t>get</w:t>
-      </w:r>
-      <w:proofErr w:type="gramEnd"/>
+        <w:t xml:space="preserve">which get </w:t>
+      </w:r>
+      <w:r>
+        <w:t>loaded into memory dynamically at runtime</w:t>
+      </w:r>
+      <w:r>
+        <w:t xml:space="preserve"> instead of being statically included</w:t>
+      </w:r>
+      <w:r>
+        <w:t>.</w:t>
+      </w:r>
+      <w:r>
+        <w:t xml:space="preserve"> When taking this approach the ‘Host Module Includes.vi’</w:t>
+      </w:r>
+      <w:r>
+        <w:t xml:space="preserve"> would no longer be necessary, but </w:t>
+      </w:r>
+      <w:r>
+        <w:t>source</w:t>
+      </w:r>
+      <w:r>
+        <w:t xml:space="preserve"> distribution</w:t>
+      </w:r>
+      <w:r>
+        <w:t>s would need to be created for each plug-in and code would need to be added to load those plug-ins into memory before loading up a configuration file.</w:t>
+      </w:r>
+    </w:p>
+    <w:p>
+      <w:r>
+        <w:t>T</w:t>
+      </w:r>
+      <w:r>
+        <w:t>o recap, the ‘Host Main.vi’ will load and execute a system configuration</w:t>
+      </w:r>
+      <w:r>
+        <w:t xml:space="preserve"> created by the editor.</w:t>
+      </w:r>
+      <w:r>
+        <w:t xml:space="preserve"> It </w:t>
+      </w:r>
+      <w:r>
+        <w:t xml:space="preserve">has two clearly defined locations for placing application specific code related to the framework, one of which can be </w:t>
+      </w:r>
+      <w:r>
+        <w:t xml:space="preserve">kept up to date automatically by the editor and the other is the application specific user interface. </w:t>
+      </w:r>
+      <w:r>
+        <w:t xml:space="preserve">It’s worth pointing out that it’s also possible to implement additional functionality alongside </w:t>
+      </w:r>
+      <w:r>
+        <w:t>the framework</w:t>
+      </w:r>
       <w:r>
         <w:t xml:space="preserve"> </w:t>
       </w:r>
       <w:r>
-        <w:t>loaded into memory dynamically at runtime</w:t>
-      </w:r>
-      <w:r>
-        <w:t xml:space="preserve"> instead of being statically included</w:t>
-      </w:r>
-      <w:r>
-        <w:t>.</w:t>
-      </w:r>
-      <w:r>
-        <w:t xml:space="preserve"> When taking this approach the ‘Host Module Includes.vi’</w:t>
-      </w:r>
-      <w:r>
-        <w:t xml:space="preserve"> would no longer be necessary, but </w:t>
-      </w:r>
-      <w:r>
-        <w:t>source</w:t>
-      </w:r>
-      <w:r>
-        <w:t xml:space="preserve"> distribution</w:t>
-      </w:r>
-      <w:r>
-        <w:t>s would need to be created for each plug-in and code would need to be added to load those plug-ins into memory before loading up a configuration file.</w:t>
-      </w:r>
-    </w:p>
-    <w:p>
-      <w:r>
-        <w:t>T</w:t>
-      </w:r>
-      <w:r>
-        <w:t>o recap, the ‘Host Main.vi’ will load and execute a system configuration</w:t>
-      </w:r>
-      <w:r>
-        <w:t xml:space="preserve"> created by the editor.</w:t>
-      </w:r>
-      <w:r>
-        <w:t xml:space="preserve"> It </w:t>
-      </w:r>
-      <w:r>
-        <w:t xml:space="preserve">has two clearly defined locations for placing application specific code related to the framework, one of which can be </w:t>
-      </w:r>
-      <w:r>
-        <w:t xml:space="preserve">kept up to date automatically by the editor and the other is the application specific user interface. </w:t>
-      </w:r>
-      <w:r>
-        <w:t xml:space="preserve">It’s worth pointing out that it’s also possible to implement additional functionality alongside </w:t>
-      </w:r>
-      <w:r>
-        <w:t>the framework</w:t>
+        <w:t>as part</w:t>
+      </w:r>
+      <w:r>
+        <w:t xml:space="preserve"> the main VI</w:t>
+      </w:r>
+      <w:r>
+        <w:t xml:space="preserve">. </w:t>
+      </w:r>
+      <w:r>
+        <w:t>DCAF</w:t>
       </w:r>
       <w:r>
         <w:t xml:space="preserve"> </w:t>
-      </w:r>
-      <w:r>
-        <w:t>as part</w:t>
-      </w:r>
-      <w:r>
-        <w:t xml:space="preserve"> the main VI</w:t>
-      </w:r>
-      <w:r>
-        <w:t xml:space="preserve">. TBD </w:t>
       </w:r>
       <w:r>
         <w:t>doesn’t require that it</w:t>
@@ -2216,10 +2183,10 @@
           <w:noProof/>
         </w:rPr>
         <w:drawing>
-          <wp:inline distT="0" distB="0" distL="0" distR="0">
-            <wp:extent cx="4971907" cy="2591195"/>
-            <wp:effectExtent l="19050" t="0" r="143" b="0"/>
-            <wp:docPr id="22" name="Picture 22"/>
+          <wp:inline distT="0" distB="0" distL="0" distR="0" wp14:anchorId="72B6AC3F" wp14:editId="2B672D23">
+            <wp:extent cx="5943600" cy="3025140"/>
+            <wp:effectExtent l="0" t="0" r="0" b="0"/>
+            <wp:docPr id="15" name="Picture 15"/>
             <wp:cNvGraphicFramePr>
               <a:graphicFrameLocks xmlns:a="http://schemas.openxmlformats.org/drawingml/2006/main" noChangeAspect="1"/>
             </wp:cNvGraphicFramePr>
@@ -2227,33 +2194,23 @@
               <a:graphicData uri="http://schemas.openxmlformats.org/drawingml/2006/picture">
                 <pic:pic xmlns:pic="http://schemas.openxmlformats.org/drawingml/2006/picture">
                   <pic:nvPicPr>
-                    <pic:cNvPr id="0" name="Picture 22"/>
-                    <pic:cNvPicPr>
-                      <a:picLocks noChangeAspect="1" noChangeArrowheads="1"/>
-                    </pic:cNvPicPr>
+                    <pic:cNvPr id="1" name=""/>
+                    <pic:cNvPicPr/>
                   </pic:nvPicPr>
                   <pic:blipFill>
-                    <a:blip r:embed="rId14" cstate="print"/>
-                    <a:srcRect/>
+                    <a:blip r:embed="rId13"/>
                     <a:stretch>
                       <a:fillRect/>
                     </a:stretch>
                   </pic:blipFill>
-                  <pic:spPr bwMode="auto">
+                  <pic:spPr>
                     <a:xfrm>
                       <a:off x="0" y="0"/>
-                      <a:ext cx="4972822" cy="2591672"/>
+                      <a:ext cx="5943600" cy="3025140"/>
                     </a:xfrm>
                     <a:prstGeom prst="rect">
                       <a:avLst/>
                     </a:prstGeom>
-                    <a:noFill/>
-                    <a:ln w="9525">
-                      <a:noFill/>
-                      <a:miter lim="800000"/>
-                      <a:headEnd/>
-                      <a:tailEnd/>
-                    </a:ln>
                   </pic:spPr>
                 </pic:pic>
               </a:graphicData>
@@ -2270,12 +2227,10 @@
         <w:t>‘</w:t>
       </w:r>
       <w:proofErr w:type="spellStart"/>
-      <w:proofErr w:type="gramStart"/>
       <w:r>
         <w:t>cRIO</w:t>
       </w:r>
       <w:proofErr w:type="spellEnd"/>
-      <w:proofErr w:type="gramEnd"/>
       <w:r>
         <w:t xml:space="preserve"> Main.vi</w:t>
       </w:r>
@@ -2387,7 +2342,7 @@
                     </pic:cNvPicPr>
                   </pic:nvPicPr>
                   <pic:blipFill>
-                    <a:blip r:embed="rId15" cstate="print"/>
+                    <a:blip r:embed="rId14" cstate="print"/>
                     <a:srcRect/>
                     <a:stretch>
                       <a:fillRect/>
@@ -2689,15 +2644,7 @@
         <w:t>If data doesn’t appear,</w:t>
       </w:r>
       <w:r>
-        <w:t xml:space="preserve"> make sure that your IP settings for the UDP </w:t>
-      </w:r>
-      <w:proofErr w:type="gramStart"/>
-      <w:r>
-        <w:t>module are</w:t>
-      </w:r>
-      <w:proofErr w:type="gramEnd"/>
-      <w:r>
-        <w:t xml:space="preserve"> specified properly in the system configuration and that your firewall isn’t blocking </w:t>
+        <w:t xml:space="preserve"> make sure that your IP settings for the UDP module are specified properly in the system configuration and that your firewall isn’t blocking </w:t>
       </w:r>
       <w:r>
         <w:t>the UDP communication</w:t>
@@ -2715,10 +2662,10 @@
           <w:noProof/>
         </w:rPr>
         <w:drawing>
-          <wp:inline distT="0" distB="0" distL="0" distR="0">
-            <wp:extent cx="5494646" cy="2905266"/>
-            <wp:effectExtent l="19050" t="0" r="0" b="0"/>
-            <wp:docPr id="25" name="Picture 25"/>
+          <wp:inline distT="0" distB="0" distL="0" distR="0" wp14:anchorId="59FCAD35" wp14:editId="4D8DC210">
+            <wp:extent cx="5943600" cy="3025140"/>
+            <wp:effectExtent l="0" t="0" r="0" b="0"/>
+            <wp:docPr id="17" name="Picture 17"/>
             <wp:cNvGraphicFramePr>
               <a:graphicFrameLocks xmlns:a="http://schemas.openxmlformats.org/drawingml/2006/main" noChangeAspect="1"/>
             </wp:cNvGraphicFramePr>
@@ -2726,33 +2673,23 @@
               <a:graphicData uri="http://schemas.openxmlformats.org/drawingml/2006/picture">
                 <pic:pic xmlns:pic="http://schemas.openxmlformats.org/drawingml/2006/picture">
                   <pic:nvPicPr>
-                    <pic:cNvPr id="0" name="Picture 25"/>
-                    <pic:cNvPicPr>
-                      <a:picLocks noChangeAspect="1" noChangeArrowheads="1"/>
-                    </pic:cNvPicPr>
+                    <pic:cNvPr id="1" name=""/>
+                    <pic:cNvPicPr/>
                   </pic:nvPicPr>
                   <pic:blipFill>
-                    <a:blip r:embed="rId16" cstate="print"/>
-                    <a:srcRect/>
+                    <a:blip r:embed="rId15"/>
                     <a:stretch>
                       <a:fillRect/>
                     </a:stretch>
                   </pic:blipFill>
-                  <pic:spPr bwMode="auto">
+                  <pic:spPr>
                     <a:xfrm>
                       <a:off x="0" y="0"/>
-                      <a:ext cx="5493332" cy="2904571"/>
+                      <a:ext cx="5943600" cy="3025140"/>
                     </a:xfrm>
                     <a:prstGeom prst="rect">
                       <a:avLst/>
                     </a:prstGeom>
-                    <a:noFill/>
-                    <a:ln w="9525">
-                      <a:noFill/>
-                      <a:miter lim="800000"/>
-                      <a:headEnd/>
-                      <a:tailEnd/>
-                    </a:ln>
                   </pic:spPr>
                 </pic:pic>
               </a:graphicData>
@@ -2769,7 +2706,19 @@
         <w:t>User Control</w:t>
       </w:r>
       <w:r>
-        <w:t xml:space="preserve"> TBMs</w:t>
+        <w:t xml:space="preserve"> </w:t>
+      </w:r>
+      <w:r>
+        <w:t xml:space="preserve">DCAF </w:t>
+      </w:r>
+      <w:r>
+        <w:t>M</w:t>
+      </w:r>
+      <w:r>
+        <w:t>odule</w:t>
+      </w:r>
+      <w:r>
+        <w:t>s</w:t>
       </w:r>
     </w:p>
     <w:p>
@@ -2780,7 +2729,10 @@
         <w:t xml:space="preserve">four </w:t>
       </w:r>
       <w:r>
-        <w:t>TBMs used for this example within the configuration editor: Temperature Controller Logic, Temperature Controller Model, UI Reference, and UDP. Of these, the UI Reference and UDP modules could be valuable tools for any project (which is why they are installed to vi.lib). However</w:t>
+        <w:t>DCAF modules</w:t>
+      </w:r>
+      <w:r>
+        <w:t xml:space="preserve"> used for this example within the configuration editor: Temperature Controller Logic, Temperature Controller Model, UI Reference, and UDP. Of these, the UI Reference and UDP modules could be valuable tools for any project (which is why they are installed to vi.lib). However</w:t>
       </w:r>
       <w:r>
         <w:t>,</w:t>
@@ -2827,10 +2779,22 @@
         <w:t xml:space="preserve">control logic tend to be application specific. </w:t>
       </w:r>
       <w:r>
-        <w:t>In addition to many of the pre-built data service and I/O TBMs, t</w:t>
-      </w:r>
-      <w:r>
-        <w:t xml:space="preserve">he TBD framework </w:t>
+        <w:t xml:space="preserve">In addition to many of the pre-built data service and I/O </w:t>
+      </w:r>
+      <w:r>
+        <w:t>DCAF module</w:t>
+      </w:r>
+      <w:r>
+        <w:t>s, t</w:t>
+      </w:r>
+      <w:r>
+        <w:t xml:space="preserve">he </w:t>
+      </w:r>
+      <w:r>
+        <w:t>DCAF</w:t>
+      </w:r>
+      <w:r>
+        <w:t xml:space="preserve"> framework </w:t>
       </w:r>
       <w:r>
         <w:t xml:space="preserve">also </w:t>
@@ -2862,21 +2826,19 @@
         <w:rPr>
           <w:b/>
         </w:rPr>
-        <w:t>&lt;</w:t>
-      </w:r>
-      <w:proofErr w:type="spellStart"/>
-      <w:r>
-        <w:rPr>
-          <w:b/>
-        </w:rPr>
-        <w:t>LabVIEW</w:t>
-      </w:r>
-      <w:proofErr w:type="spellEnd"/>
-      <w:r>
-        <w:rPr>
-          <w:b/>
-        </w:rPr>
-        <w:t xml:space="preserve"> examples&gt;\TBD Examples\RT Temperature Controller\Modules\Temperature Controller Logic\ module\execution\User Process.vi</w:t>
+        <w:t>&lt;LabVIEW examples&gt;\</w:t>
+      </w:r>
+      <w:r>
+        <w:rPr>
+          <w:b/>
+        </w:rPr>
+        <w:t>DCAF</w:t>
+      </w:r>
+      <w:r>
+        <w:rPr>
+          <w:b/>
+        </w:rPr>
+        <w:t xml:space="preserve"> Examples\RT Temperature Controller\Modules\Temperature Controller Logic\ module\execution\User Process.vi</w:t>
       </w:r>
       <w:r>
         <w:rPr>
@@ -2909,7 +2871,7 @@
                     </pic:cNvPicPr>
                   </pic:nvPicPr>
                   <pic:blipFill>
-                    <a:blip r:embed="rId17" cstate="print"/>
+                    <a:blip r:embed="rId16" cstate="print"/>
                     <a:srcRect/>
                     <a:stretch>
                       <a:fillRect/>
@@ -2949,60 +2911,73 @@
         <w:t>User Control Module script</w:t>
       </w:r>
       <w:r>
-        <w:t xml:space="preserve"> from </w:t>
-      </w:r>
-      <w:proofErr w:type="spellStart"/>
-      <w:r>
-        <w:t>LabVIEW</w:t>
-      </w:r>
-      <w:proofErr w:type="spellEnd"/>
-      <w:r>
+        <w:t xml:space="preserve"> from LabVIEW </w:t>
+      </w:r>
+      <w:r>
+        <w:rPr>
+          <w:b/>
+        </w:rPr>
+        <w:t>Tools&gt;&gt;</w:t>
+      </w:r>
+      <w:r>
+        <w:rPr>
+          <w:b/>
+        </w:rPr>
+        <w:t>DCAF</w:t>
+      </w:r>
+      <w:r>
+        <w:rPr>
+          <w:b/>
+        </w:rPr>
+        <w:t>&gt;&gt;</w:t>
+      </w:r>
+      <w:r>
+        <w:rPr>
+          <w:b/>
+        </w:rPr>
+        <w:t>Launch User Control Module Scripting Utility</w:t>
+      </w:r>
+      <w:r>
+        <w:rPr>
+          <w:b/>
+        </w:rPr>
+        <w:t>…</w:t>
+      </w:r>
+      <w:r>
+        <w:rPr>
+          <w:b/>
+        </w:rPr>
         <w:t xml:space="preserve"> </w:t>
       </w:r>
       <w:r>
-        <w:rPr>
-          <w:b/>
-        </w:rPr>
-        <w:t>Tools&gt;&gt;TBDF&gt;&gt;</w:t>
-      </w:r>
-      <w:r>
-        <w:rPr>
-          <w:b/>
-        </w:rPr>
-        <w:t>Launch User Control Module Scripting Utility</w:t>
-      </w:r>
-      <w:r>
-        <w:rPr>
-          <w:b/>
-        </w:rPr>
-        <w:t>…</w:t>
-      </w:r>
-      <w:r>
-        <w:rPr>
-          <w:b/>
-        </w:rPr>
+        <w:t xml:space="preserve"> The script uses the information in these clusters to </w:t>
+      </w:r>
+      <w:r>
+        <w:t>re</w:t>
+      </w:r>
+      <w:r>
+        <w:t xml:space="preserve">generate </w:t>
+      </w:r>
+      <w:r>
+        <w:t>a module</w:t>
+      </w:r>
+      <w:r>
+        <w:t xml:space="preserve"> including </w:t>
+      </w:r>
+      <w:r>
+        <w:t>its</w:t>
+      </w:r>
+      <w:r>
+        <w:t xml:space="preserve"> editor UI. In the simplest case, creating a </w:t>
+      </w:r>
+      <w:r>
+        <w:t>DCAF module</w:t>
+      </w:r>
+      <w:r>
         <w:t xml:space="preserve"> </w:t>
       </w:r>
       <w:r>
-        <w:t xml:space="preserve"> The script uses the information in these clusters to </w:t>
-      </w:r>
-      <w:r>
-        <w:t>re</w:t>
-      </w:r>
-      <w:r>
-        <w:t xml:space="preserve">generate </w:t>
-      </w:r>
-      <w:r>
-        <w:t>a module</w:t>
-      </w:r>
-      <w:r>
-        <w:t xml:space="preserve"> including </w:t>
-      </w:r>
-      <w:r>
-        <w:t>its</w:t>
-      </w:r>
-      <w:r>
-        <w:t xml:space="preserve"> editor UI. In the simplest case, creating a TBM to execute code </w:t>
+        <w:t xml:space="preserve">to execute code </w:t>
       </w:r>
       <w:proofErr w:type="spellStart"/>
       <w:r>
@@ -3090,10 +3065,10 @@
         </w:rPr>
         <w:lastRenderedPageBreak/>
         <w:drawing>
-          <wp:inline distT="0" distB="0" distL="0" distR="0">
-            <wp:extent cx="5943600" cy="3121128"/>
-            <wp:effectExtent l="19050" t="0" r="0" b="0"/>
-            <wp:docPr id="28" name="Picture 28"/>
+          <wp:inline distT="0" distB="0" distL="0" distR="0" wp14:anchorId="184D71E5" wp14:editId="3FB73669">
+            <wp:extent cx="5943600" cy="3089275"/>
+            <wp:effectExtent l="0" t="0" r="0" b="0"/>
+            <wp:docPr id="18" name="Picture 18"/>
             <wp:cNvGraphicFramePr>
               <a:graphicFrameLocks xmlns:a="http://schemas.openxmlformats.org/drawingml/2006/main" noChangeAspect="1"/>
             </wp:cNvGraphicFramePr>
@@ -3101,33 +3076,23 @@
               <a:graphicData uri="http://schemas.openxmlformats.org/drawingml/2006/picture">
                 <pic:pic xmlns:pic="http://schemas.openxmlformats.org/drawingml/2006/picture">
                   <pic:nvPicPr>
-                    <pic:cNvPr id="0" name="Picture 28"/>
-                    <pic:cNvPicPr>
-                      <a:picLocks noChangeAspect="1" noChangeArrowheads="1"/>
-                    </pic:cNvPicPr>
+                    <pic:cNvPr id="1" name=""/>
+                    <pic:cNvPicPr/>
                   </pic:nvPicPr>
                   <pic:blipFill>
-                    <a:blip r:embed="rId18" cstate="print"/>
-                    <a:srcRect/>
+                    <a:blip r:embed="rId17"/>
                     <a:stretch>
                       <a:fillRect/>
                     </a:stretch>
                   </pic:blipFill>
-                  <pic:spPr bwMode="auto">
+                  <pic:spPr>
                     <a:xfrm>
                       <a:off x="0" y="0"/>
-                      <a:ext cx="5943600" cy="3121128"/>
+                      <a:ext cx="5943600" cy="3089275"/>
                     </a:xfrm>
                     <a:prstGeom prst="rect">
                       <a:avLst/>
                     </a:prstGeom>
-                    <a:noFill/>
-                    <a:ln w="9525">
-                      <a:noFill/>
-                      <a:miter lim="800000"/>
-                      <a:headEnd/>
-                      <a:tailEnd/>
-                    </a:ln>
                   </pic:spPr>
                 </pic:pic>
               </a:graphicData>
@@ -3158,7 +3123,7 @@
         <w:t xml:space="preserve">configured to run additional </w:t>
       </w:r>
       <w:r>
-        <w:t>TBMs</w:t>
+        <w:t>DCAF modules</w:t>
       </w:r>
       <w:r>
         <w:t xml:space="preserve">. </w:t>
@@ -3176,10 +3141,13 @@
         <w:t xml:space="preserve"> Scan Engine </w:t>
       </w:r>
       <w:r>
-        <w:t>TBM</w:t>
-      </w:r>
-      <w:r>
-        <w:t xml:space="preserve"> to interact with real world I</w:t>
+        <w:t>DCAF module</w:t>
+      </w:r>
+      <w:r>
+        <w:t xml:space="preserve"> </w:t>
+      </w:r>
+      <w:r>
+        <w:t>to interact with real world I</w:t>
       </w:r>
       <w:r>
         <w:t>/</w:t>
@@ -3221,7 +3189,16 @@
         <w:t>some</w:t>
       </w:r>
       <w:r>
-        <w:t xml:space="preserve"> TBMs added for utility. </w:t>
+        <w:t xml:space="preserve"> </w:t>
+      </w:r>
+      <w:r>
+        <w:t>DCAF module</w:t>
+      </w:r>
+      <w:r>
+        <w:t xml:space="preserve">s </w:t>
+      </w:r>
+      <w:r>
+        <w:t xml:space="preserve">added for utility. </w:t>
       </w:r>
       <w:r>
         <w:t>The first is System Diagnostics which returns CPU a</w:t>
@@ -3236,7 +3213,16 @@
         <w:t xml:space="preserve">nce during the timeout period. </w:t>
       </w:r>
       <w:r>
-        <w:t xml:space="preserve">The last additional TBM is the </w:t>
+        <w:t xml:space="preserve">The last additional </w:t>
+      </w:r>
+      <w:r>
+        <w:t>DCAF module</w:t>
+      </w:r>
+      <w:r>
+        <w:t xml:space="preserve"> </w:t>
+      </w:r>
+      <w:r>
+        <w:t xml:space="preserve">is the </w:t>
       </w:r>
       <w:r>
         <w:t>Current Value Table (</w:t>
@@ -3300,7 +3286,16 @@
         <w:t xml:space="preserve"> a</w:t>
       </w:r>
       <w:r>
-        <w:t xml:space="preserve"> visual representation of the TBMs, Channels, and Tags for this configuration. The diagram uses the same conventions as the </w:t>
+        <w:t xml:space="preserve"> visual representation of the </w:t>
+      </w:r>
+      <w:r>
+        <w:t>DCAF module</w:t>
+      </w:r>
+      <w:r>
+        <w:t>s</w:t>
+      </w:r>
+      <w:r>
+        <w:t xml:space="preserve">, Channels, and Tags for this configuration. The diagram uses the same conventions as the </w:t>
       </w:r>
       <w:r>
         <w:t>similar diagram</w:t>
@@ -3333,7 +3328,7 @@
                     </pic:cNvPicPr>
                   </pic:nvPicPr>
                   <pic:blipFill>
-                    <a:blip r:embed="rId19" cstate="print"/>
+                    <a:blip r:embed="rId18" cstate="print"/>
                     <a:srcRect/>
                     <a:stretch>
                       <a:fillRect/>
@@ -3372,7 +3367,13 @@
     </w:p>
     <w:p>
       <w:r>
-        <w:t>There are a few key takeaways from this example. The first is that the example uses the exact same TBMs, ‘Host Main.vi’, ‘User Interface.vi’, and ‘</w:t>
+        <w:t xml:space="preserve">There are a few key takeaways from this example. The first is that the example uses the exact same </w:t>
+      </w:r>
+      <w:r>
+        <w:t>DCAF modules</w:t>
+      </w:r>
+      <w:r>
+        <w:t>, ‘Host Main.vi’, ‘User Interface.vi’, and ‘</w:t>
       </w:r>
       <w:proofErr w:type="spellStart"/>
       <w:r>
@@ -3392,7 +3393,13 @@
         <w:t>additional</w:t>
       </w:r>
       <w:r>
-        <w:t xml:space="preserve"> TBMs</w:t>
+        <w:t xml:space="preserve"> </w:t>
+      </w:r>
+      <w:r>
+        <w:t>DCAF module</w:t>
+      </w:r>
+      <w:r>
+        <w:t>s</w:t>
       </w:r>
       <w:r>
         <w:t>, Tags, and Mappings</w:t>
@@ -3429,15 +3436,7 @@
       </w:r>
       <w:proofErr w:type="spellEnd"/>
       <w:r>
-        <w:t xml:space="preserve"> target’s Module Includes </w:t>
-      </w:r>
-      <w:proofErr w:type="gramStart"/>
-      <w:r>
-        <w:t>vi</w:t>
-      </w:r>
-      <w:proofErr w:type="gramEnd"/>
-      <w:r>
-        <w:t xml:space="preserve">.  </w:t>
+        <w:t xml:space="preserve"> target’s Module Includes vi.  </w:t>
       </w:r>
     </w:p>
     <w:p>
@@ -3447,7 +3446,13 @@
     </w:p>
     <w:p>
       <w:r>
-        <w:t>Another takeaway is that despite the benefits of running code within the framework through the creation of new TBMs, various escape hatches like the CVT module allow for the development of code that can easily execute alongside the framework. Using mechanisms like the CVT, the framework can be used to integrate single-point data from a variety of sources and expose it through a common API.</w:t>
+        <w:t xml:space="preserve">Another takeaway is that despite the benefits of running code within the framework through the creation of new </w:t>
+      </w:r>
+      <w:r>
+        <w:t>DCAF modules</w:t>
+      </w:r>
+      <w:r>
+        <w:t>, various escape hatches like the CVT module allow for the development of code that can easily execute alongside the framework. Using mechanisms like the CVT, the framework can be used to integrate single-point data from a variety of sources and expose it through a common API.</w:t>
       </w:r>
     </w:p>
     <w:p>
@@ -3495,13 +3500,25 @@
         <w:t xml:space="preserve">put together </w:t>
       </w:r>
       <w:r>
-        <w:t xml:space="preserve">with existing TBMs </w:t>
+        <w:t xml:space="preserve">with existing </w:t>
+      </w:r>
+      <w:r>
+        <w:t>DCAF modules</w:t>
+      </w:r>
+      <w:r>
+        <w:t xml:space="preserve"> </w:t>
       </w:r>
       <w:r>
         <w:t>to i</w:t>
       </w:r>
       <w:r>
-        <w:t xml:space="preserve">mplement a simple application. TBD includes a collection of sample projects to help users </w:t>
+        <w:t xml:space="preserve">mplement a simple application. </w:t>
+      </w:r>
+      <w:r>
+        <w:t>DCAF</w:t>
+      </w:r>
+      <w:r>
+        <w:t xml:space="preserve"> includes a collection of sample projects to help users </w:t>
       </w:r>
       <w:r>
         <w:t>quickly create a majority of the code required for their application</w:t>
@@ -3512,15 +3529,7 @@
     </w:p>
     <w:p>
       <w:r>
-        <w:t xml:space="preserve">To find these sample projects, navigate in </w:t>
-      </w:r>
-      <w:proofErr w:type="spellStart"/>
-      <w:r>
-        <w:t>LabVIEW</w:t>
-      </w:r>
-      <w:proofErr w:type="spellEnd"/>
-      <w:r>
-        <w:t xml:space="preserve"> to </w:t>
+        <w:t xml:space="preserve">To find these sample projects, navigate in LabVIEW to </w:t>
       </w:r>
       <w:r>
         <w:rPr>
@@ -3535,7 +3544,13 @@
         <w:t xml:space="preserve"> </w:t>
       </w:r>
       <w:r>
-        <w:t>and click on the TBDF category.</w:t>
+        <w:t xml:space="preserve">and click on the </w:t>
+      </w:r>
+      <w:r>
+        <w:t>DCA</w:t>
+      </w:r>
+      <w:r>
+        <w:t>F category.</w:t>
       </w:r>
     </w:p>
     <w:p>
@@ -3545,9 +3560,9 @@
         </w:rPr>
         <w:lastRenderedPageBreak/>
         <w:drawing>
-          <wp:inline distT="0" distB="0" distL="0" distR="0">
-            <wp:extent cx="5943600" cy="4702540"/>
-            <wp:effectExtent l="19050" t="0" r="0" b="0"/>
+          <wp:inline distT="0" distB="0" distL="0" distR="0" wp14:anchorId="4D507B48" wp14:editId="1B03DEC0">
+            <wp:extent cx="5943600" cy="4683760"/>
+            <wp:effectExtent l="0" t="0" r="0" b="0"/>
             <wp:docPr id="1" name="Picture 1"/>
             <wp:cNvGraphicFramePr>
               <a:graphicFrameLocks xmlns:a="http://schemas.openxmlformats.org/drawingml/2006/main" noChangeAspect="1"/>
@@ -3556,33 +3571,23 @@
               <a:graphicData uri="http://schemas.openxmlformats.org/drawingml/2006/picture">
                 <pic:pic xmlns:pic="http://schemas.openxmlformats.org/drawingml/2006/picture">
                   <pic:nvPicPr>
-                    <pic:cNvPr id="0" name="Picture 1"/>
-                    <pic:cNvPicPr>
-                      <a:picLocks noChangeAspect="1" noChangeArrowheads="1"/>
-                    </pic:cNvPicPr>
+                    <pic:cNvPr id="1" name=""/>
+                    <pic:cNvPicPr/>
                   </pic:nvPicPr>
                   <pic:blipFill>
-                    <a:blip r:embed="rId20" cstate="print"/>
-                    <a:srcRect/>
+                    <a:blip r:embed="rId19"/>
                     <a:stretch>
                       <a:fillRect/>
                     </a:stretch>
                   </pic:blipFill>
-                  <pic:spPr bwMode="auto">
+                  <pic:spPr>
                     <a:xfrm>
                       <a:off x="0" y="0"/>
-                      <a:ext cx="5943600" cy="4702540"/>
+                      <a:ext cx="5943600" cy="4683760"/>
                     </a:xfrm>
                     <a:prstGeom prst="rect">
                       <a:avLst/>
                     </a:prstGeom>
-                    <a:noFill/>
-                    <a:ln w="9525">
-                      <a:noFill/>
-                      <a:miter lim="800000"/>
-                      <a:headEnd/>
-                      <a:tailEnd/>
-                    </a:ln>
                   </pic:spPr>
                 </pic:pic>
               </a:graphicData>
@@ -3590,6 +3595,8 @@
           </wp:inline>
         </w:drawing>
       </w:r>
+      <w:bookmarkStart w:id="0" w:name="_GoBack"/>
+      <w:bookmarkEnd w:id="0"/>
     </w:p>
     <w:p>
       <w:r>
@@ -3613,7 +3620,13 @@
         <w:rPr>
           <w:b/>
         </w:rPr>
-        <w:t>TBD Execution Service</w:t>
+        <w:t>DCAF</w:t>
+      </w:r>
+      <w:r>
+        <w:rPr>
+          <w:b/>
+        </w:rPr>
+        <w:t xml:space="preserve"> Execution Service</w:t>
       </w:r>
       <w:r>
         <w:t xml:space="preserve"> </w:t>
@@ -3641,10 +3654,16 @@
         <w:t>User Control Module</w:t>
       </w:r>
       <w:r>
-        <w:t xml:space="preserve"> sample project can be used to create new TBMs</w:t>
-      </w:r>
-      <w:r>
-        <w:t xml:space="preserve"> that are similar to the Temperature Controller Logic TBM</w:t>
+        <w:t xml:space="preserve"> sample project can be used to create new </w:t>
+      </w:r>
+      <w:r>
+        <w:t>DCAF modules</w:t>
+      </w:r>
+      <w:r>
+        <w:t xml:space="preserve"> that are similar to the Temperature Controller Logic </w:t>
+      </w:r>
+      <w:r>
+        <w:t>DCAF module</w:t>
       </w:r>
       <w:r>
         <w:t xml:space="preserve">. This sample project </w:t>
@@ -3653,13 +3672,13 @@
         <w:t>provides</w:t>
       </w:r>
       <w:r>
-        <w:t xml:space="preserve"> a table where a user can specify all of their TBM</w:t>
-      </w:r>
-      <w:r>
-        <w:t>’</w:t>
-      </w:r>
-      <w:r>
-        <w:t xml:space="preserve">s inputs and outputs as well as a few other properties. Once entered, it will then script out the clusters and other code </w:t>
+        <w:t xml:space="preserve"> a table where a user can specify all of their </w:t>
+      </w:r>
+      <w:r>
+        <w:t>DCAF module’s</w:t>
+      </w:r>
+      <w:r>
+        <w:t xml:space="preserve"> inputs and outputs as well as a few other properties. Once entered, it will then script out the clusters and other code </w:t>
       </w:r>
       <w:r>
         <w:t>necessary so that users can put their control logic in clearly defined locations.</w:t>
@@ -3676,15 +3695,7 @@
         <w:t>Custom Configuration Editor</w:t>
       </w:r>
       <w:r>
-        <w:t xml:space="preserve"> </w:t>
-      </w:r>
-      <w:proofErr w:type="gramStart"/>
-      <w:r>
-        <w:t>sample</w:t>
-      </w:r>
-      <w:proofErr w:type="gramEnd"/>
-      <w:r>
-        <w:t xml:space="preserve"> project can be used to create your own copy of the </w:t>
+        <w:t xml:space="preserve"> sample project can be used to create your own copy of the </w:t>
       </w:r>
       <w:r>
         <w:t xml:space="preserve">Standard </w:t>
@@ -3711,10 +3722,22 @@
         <w:rPr>
           <w:b/>
         </w:rPr>
-        <w:t>I/O Tag Bus Module</w:t>
-      </w:r>
-      <w:r>
-        <w:t xml:space="preserve"> sample project can be used to develop modules similar to the Scan Engine TBM. This sample project</w:t>
+        <w:t xml:space="preserve">I/O DCAF </w:t>
+      </w:r>
+      <w:r>
+        <w:rPr>
+          <w:b/>
+        </w:rPr>
+        <w:t>Module</w:t>
+      </w:r>
+      <w:r>
+        <w:t xml:space="preserve"> sample project can be used to develop modules similar to the Scan Engine </w:t>
+      </w:r>
+      <w:r>
+        <w:t>DCAF module</w:t>
+      </w:r>
+      <w:r>
+        <w:t>. This sample project</w:t>
       </w:r>
       <w:r>
         <w:t xml:space="preserve"> only scripts out a minimum set of functionality and requires more detailed knowledge of the framework to be used successfully.</w:t>
@@ -3731,8 +3754,8 @@
 </file>
 
 <file path=word/numbering.xml><?xml version="1.0" encoding="utf-8"?>
-<w:numbering xmlns:ve="http://schemas.openxmlformats.org/markup-compatibility/2006" xmlns:o="urn:schemas-microsoft-com:office:office" xmlns:r="http://schemas.openxmlformats.org/officeDocument/2006/relationships" xmlns:m="http://schemas.openxmlformats.org/officeDocument/2006/math" xmlns:v="urn:schemas-microsoft-com:vml" xmlns:wp="http://schemas.openxmlformats.org/drawingml/2006/wordprocessingDrawing" xmlns:w10="urn:schemas-microsoft-com:office:word" xmlns:w="http://schemas.openxmlformats.org/wordprocessingml/2006/main" xmlns:wne="http://schemas.microsoft.com/office/word/2006/wordml">
-  <w:abstractNum w:abstractNumId="0">
+<w:numbering xmlns:wpc="http://schemas.microsoft.com/office/word/2010/wordprocessingCanvas" xmlns:cx="http://schemas.microsoft.com/office/drawing/2014/chartex" xmlns:cx1="http://schemas.microsoft.com/office/drawing/2015/9/8/chartex" xmlns:cx2="http://schemas.microsoft.com/office/drawing/2015/10/21/chartex" xmlns:mc="http://schemas.openxmlformats.org/markup-compatibility/2006" xmlns:o="urn:schemas-microsoft-com:office:office" xmlns:r="http://schemas.openxmlformats.org/officeDocument/2006/relationships" xmlns:m="http://schemas.openxmlformats.org/officeDocument/2006/math" xmlns:v="urn:schemas-microsoft-com:vml" xmlns:wp14="http://schemas.microsoft.com/office/word/2010/wordprocessingDrawing" xmlns:wp="http://schemas.openxmlformats.org/drawingml/2006/wordprocessingDrawing" xmlns:w10="urn:schemas-microsoft-com:office:word" xmlns:w="http://schemas.openxmlformats.org/wordprocessingml/2006/main" xmlns:w14="http://schemas.microsoft.com/office/word/2010/wordml" xmlns:w15="http://schemas.microsoft.com/office/word/2012/wordml" xmlns:w16se="http://schemas.microsoft.com/office/word/2015/wordml/symex" xmlns:wpg="http://schemas.microsoft.com/office/word/2010/wordprocessingGroup" xmlns:wpi="http://schemas.microsoft.com/office/word/2010/wordprocessingInk" xmlns:wne="http://schemas.microsoft.com/office/word/2006/wordml" xmlns:wps="http://schemas.microsoft.com/office/word/2010/wordprocessingShape" mc:Ignorable="w14 w15 w16se wp14">
+  <w:abstractNum w:abstractNumId="0" w15:restartNumberingAfterBreak="0">
     <w:nsid w:val="2B00608B"/>
     <w:multiLevelType w:val="hybridMultilevel"/>
     <w:tmpl w:val="E2FEEE92"/>
@@ -3821,7 +3844,7 @@
       </w:pPr>
     </w:lvl>
   </w:abstractNum>
-  <w:abstractNum w:abstractNumId="1">
+  <w:abstractNum w:abstractNumId="1" w15:restartNumberingAfterBreak="0">
     <w:nsid w:val="40234F11"/>
     <w:multiLevelType w:val="hybridMultilevel"/>
     <w:tmpl w:val="A5703DA8"/>
@@ -3910,7 +3933,7 @@
       </w:pPr>
     </w:lvl>
   </w:abstractNum>
-  <w:abstractNum w:abstractNumId="2">
+  <w:abstractNum w:abstractNumId="2" w15:restartNumberingAfterBreak="0">
     <w:nsid w:val="4A7A5EA8"/>
     <w:multiLevelType w:val="hybridMultilevel"/>
     <w:tmpl w:val="EAA2078E"/>
@@ -3999,7 +4022,7 @@
       </w:pPr>
     </w:lvl>
   </w:abstractNum>
-  <w:abstractNum w:abstractNumId="3">
+  <w:abstractNum w:abstractNumId="3" w15:restartNumberingAfterBreak="0">
     <w:nsid w:val="755D31EE"/>
     <w:multiLevelType w:val="hybridMultilevel"/>
     <w:tmpl w:val="1958B152"/>
@@ -4088,7 +4111,7 @@
       </w:pPr>
     </w:lvl>
   </w:abstractNum>
-  <w:abstractNum w:abstractNumId="4">
+  <w:abstractNum w:abstractNumId="4" w15:restartNumberingAfterBreak="0">
     <w:nsid w:val="77BB14B5"/>
     <w:multiLevelType w:val="hybridMultilevel"/>
     <w:tmpl w:val="321852E8"/>
@@ -4196,7 +4219,7 @@
 </file>
 
 <file path=word/styles.xml><?xml version="1.0" encoding="utf-8"?>
-<w:styles xmlns:r="http://schemas.openxmlformats.org/officeDocument/2006/relationships" xmlns:w="http://schemas.openxmlformats.org/wordprocessingml/2006/main">
+<w:styles xmlns:mc="http://schemas.openxmlformats.org/markup-compatibility/2006" xmlns:r="http://schemas.openxmlformats.org/officeDocument/2006/relationships" xmlns:w="http://schemas.openxmlformats.org/wordprocessingml/2006/main" xmlns:w14="http://schemas.microsoft.com/office/word/2010/wordml" xmlns:w15="http://schemas.microsoft.com/office/word/2012/wordml" xmlns:w16se="http://schemas.microsoft.com/office/word/2015/wordml/symex" mc:Ignorable="w14 w15 w16se">
   <w:docDefaults>
     <w:rPrDefault>
       <w:rPr>
@@ -4212,144 +4235,379 @@
       </w:pPr>
     </w:pPrDefault>
   </w:docDefaults>
-  <w:latentStyles w:defLockedState="0" w:defUIPriority="99" w:defSemiHidden="1" w:defUnhideWhenUsed="1" w:defQFormat="0" w:count="267">
-    <w:lsdException w:name="Normal" w:semiHidden="0" w:uiPriority="0" w:unhideWhenUsed="0" w:qFormat="1"/>
-    <w:lsdException w:name="heading 1" w:semiHidden="0" w:uiPriority="9" w:unhideWhenUsed="0" w:qFormat="1"/>
-    <w:lsdException w:name="heading 2" w:uiPriority="9" w:qFormat="1"/>
-    <w:lsdException w:name="heading 3" w:uiPriority="9" w:qFormat="1"/>
-    <w:lsdException w:name="heading 4" w:uiPriority="9" w:qFormat="1"/>
-    <w:lsdException w:name="heading 5" w:uiPriority="9" w:qFormat="1"/>
-    <w:lsdException w:name="heading 6" w:uiPriority="9" w:qFormat="1"/>
-    <w:lsdException w:name="heading 7" w:uiPriority="9" w:qFormat="1"/>
-    <w:lsdException w:name="heading 8" w:uiPriority="9" w:qFormat="1"/>
-    <w:lsdException w:name="heading 9" w:uiPriority="9" w:qFormat="1"/>
-    <w:lsdException w:name="toc 1" w:uiPriority="39"/>
-    <w:lsdException w:name="toc 2" w:uiPriority="39"/>
-    <w:lsdException w:name="toc 3" w:uiPriority="39"/>
-    <w:lsdException w:name="toc 4" w:uiPriority="39"/>
-    <w:lsdException w:name="toc 5" w:uiPriority="39"/>
-    <w:lsdException w:name="toc 6" w:uiPriority="39"/>
-    <w:lsdException w:name="toc 7" w:uiPriority="39"/>
-    <w:lsdException w:name="toc 8" w:uiPriority="39"/>
-    <w:lsdException w:name="toc 9" w:uiPriority="39"/>
-    <w:lsdException w:name="caption" w:uiPriority="35" w:qFormat="1"/>
-    <w:lsdException w:name="Title" w:semiHidden="0" w:uiPriority="10" w:unhideWhenUsed="0" w:qFormat="1"/>
-    <w:lsdException w:name="Default Paragraph Font" w:uiPriority="1"/>
-    <w:lsdException w:name="Subtitle" w:semiHidden="0" w:uiPriority="11" w:unhideWhenUsed="0" w:qFormat="1"/>
-    <w:lsdException w:name="Strong" w:semiHidden="0" w:uiPriority="22" w:unhideWhenUsed="0" w:qFormat="1"/>
-    <w:lsdException w:name="Emphasis" w:semiHidden="0" w:uiPriority="20" w:unhideWhenUsed="0" w:qFormat="1"/>
-    <w:lsdException w:name="Table Grid" w:semiHidden="0" w:uiPriority="59" w:unhideWhenUsed="0"/>
-    <w:lsdException w:name="Placeholder Text" w:unhideWhenUsed="0"/>
-    <w:lsdException w:name="No Spacing" w:semiHidden="0" w:uiPriority="1" w:unhideWhenUsed="0" w:qFormat="1"/>
-    <w:lsdException w:name="Light Shading" w:semiHidden="0" w:uiPriority="60" w:unhideWhenUsed="0"/>
-    <w:lsdException w:name="Light List" w:semiHidden="0" w:uiPriority="61" w:unhideWhenUsed="0"/>
-    <w:lsdException w:name="Light Grid" w:semiHidden="0" w:uiPriority="62" w:unhideWhenUsed="0"/>
-    <w:lsdException w:name="Medium Shading 1" w:semiHidden="0" w:uiPriority="63" w:unhideWhenUsed="0"/>
-    <w:lsdException w:name="Medium Shading 2" w:semiHidden="0" w:uiPriority="64" w:unhideWhenUsed="0"/>
-    <w:lsdException w:name="Medium List 1" w:semiHidden="0" w:uiPriority="65" w:unhideWhenUsed="0"/>
-    <w:lsdException w:name="Medium List 2" w:semiHidden="0" w:uiPriority="66" w:unhideWhenUsed="0"/>
-    <w:lsdException w:name="Medium Grid 1" w:semiHidden="0" w:uiPriority="67" w:unhideWhenUsed="0"/>
-    <w:lsdException w:name="Medium Grid 2" w:semiHidden="0" w:uiPriority="68" w:unhideWhenUsed="0"/>
-    <w:lsdException w:name="Medium Grid 3" w:semiHidden="0" w:uiPriority="69" w:unhideWhenUsed="0"/>
-    <w:lsdException w:name="Dark List" w:semiHidden="0" w:uiPriority="70" w:unhideWhenUsed="0"/>
-    <w:lsdException w:name="Colorful Shading" w:semiHidden="0" w:uiPriority="71" w:unhideWhenUsed="0"/>
-    <w:lsdException w:name="Colorful List" w:semiHidden="0" w:uiPriority="72" w:unhideWhenUsed="0"/>
-    <w:lsdException w:name="Colorful Grid" w:semiHidden="0" w:uiPriority="73" w:unhideWhenUsed="0"/>
-    <w:lsdException w:name="Light Shading Accent 1" w:semiHidden="0" w:uiPriority="60" w:unhideWhenUsed="0"/>
-    <w:lsdException w:name="Light List Accent 1" w:semiHidden="0" w:uiPriority="61" w:unhideWhenUsed="0"/>
-    <w:lsdException w:name="Light Grid Accent 1" w:semiHidden="0" w:uiPriority="62" w:unhideWhenUsed="0"/>
-    <w:lsdException w:name="Medium Shading 1 Accent 1" w:semiHidden="0" w:uiPriority="63" w:unhideWhenUsed="0"/>
-    <w:lsdException w:name="Medium Shading 2 Accent 1" w:semiHidden="0" w:uiPriority="64" w:unhideWhenUsed="0"/>
-    <w:lsdException w:name="Medium List 1 Accent 1" w:semiHidden="0" w:uiPriority="65" w:unhideWhenUsed="0"/>
-    <w:lsdException w:name="Revision" w:unhideWhenUsed="0"/>
-    <w:lsdException w:name="List Paragraph" w:semiHidden="0" w:uiPriority="34" w:unhideWhenUsed="0" w:qFormat="1"/>
-    <w:lsdException w:name="Quote" w:semiHidden="0" w:uiPriority="29" w:unhideWhenUsed="0" w:qFormat="1"/>
-    <w:lsdException w:name="Intense Quote" w:semiHidden="0" w:uiPriority="30" w:unhideWhenUsed="0" w:qFormat="1"/>
-    <w:lsdException w:name="Medium List 2 Accent 1" w:semiHidden="0" w:uiPriority="66" w:unhideWhenUsed="0"/>
-    <w:lsdException w:name="Medium Grid 1 Accent 1" w:semiHidden="0" w:uiPriority="67" w:unhideWhenUsed="0"/>
-    <w:lsdException w:name="Medium Grid 2 Accent 1" w:semiHidden="0" w:uiPriority="68" w:unhideWhenUsed="0"/>
-    <w:lsdException w:name="Medium Grid 3 Accent 1" w:semiHidden="0" w:uiPriority="69" w:unhideWhenUsed="0"/>
-    <w:lsdException w:name="Dark List Accent 1" w:semiHidden="0" w:uiPriority="70" w:unhideWhenUsed="0"/>
-    <w:lsdException w:name="Colorful Shading Accent 1" w:semiHidden="0" w:uiPriority="71" w:unhideWhenUsed="0"/>
-    <w:lsdException w:name="Colorful List Accent 1" w:semiHidden="0" w:uiPriority="72" w:unhideWhenUsed="0"/>
-    <w:lsdException w:name="Colorful Grid Accent 1" w:semiHidden="0" w:uiPriority="73" w:unhideWhenUsed="0"/>
-    <w:lsdException w:name="Light Shading Accent 2" w:semiHidden="0" w:uiPriority="60" w:unhideWhenUsed="0"/>
-    <w:lsdException w:name="Light List Accent 2" w:semiHidden="0" w:uiPriority="61" w:unhideWhenUsed="0"/>
-    <w:lsdException w:name="Light Grid Accent 2" w:semiHidden="0" w:uiPriority="62" w:unhideWhenUsed="0"/>
-    <w:lsdException w:name="Medium Shading 1 Accent 2" w:semiHidden="0" w:uiPriority="63" w:unhideWhenUsed="0"/>
-    <w:lsdException w:name="Medium Shading 2 Accent 2" w:semiHidden="0" w:uiPriority="64" w:unhideWhenUsed="0"/>
-    <w:lsdException w:name="Medium List 1 Accent 2" w:semiHidden="0" w:uiPriority="65" w:unhideWhenUsed="0"/>
-    <w:lsdException w:name="Medium List 2 Accent 2" w:semiHidden="0" w:uiPriority="66" w:unhideWhenUsed="0"/>
-    <w:lsdException w:name="Medium Grid 1 Accent 2" w:semiHidden="0" w:uiPriority="67" w:unhideWhenUsed="0"/>
-    <w:lsdException w:name="Medium Grid 2 Accent 2" w:semiHidden="0" w:uiPriority="68" w:unhideWhenUsed="0"/>
-    <w:lsdException w:name="Medium Grid 3 Accent 2" w:semiHidden="0" w:uiPriority="69" w:unhideWhenUsed="0"/>
-    <w:lsdException w:name="Dark List Accent 2" w:semiHidden="0" w:uiPriority="70" w:unhideWhenUsed="0"/>
-    <w:lsdException w:name="Colorful Shading Accent 2" w:semiHidden="0" w:uiPriority="71" w:unhideWhenUsed="0"/>
-    <w:lsdException w:name="Colorful List Accent 2" w:semiHidden="0" w:uiPriority="72" w:unhideWhenUsed="0"/>
-    <w:lsdException w:name="Colorful Grid Accent 2" w:semiHidden="0" w:uiPriority="73" w:unhideWhenUsed="0"/>
-    <w:lsdException w:name="Light Shading Accent 3" w:semiHidden="0" w:uiPriority="60" w:unhideWhenUsed="0"/>
-    <w:lsdException w:name="Light List Accent 3" w:semiHidden="0" w:uiPriority="61" w:unhideWhenUsed="0"/>
-    <w:lsdException w:name="Light Grid Accent 3" w:semiHidden="0" w:uiPriority="62" w:unhideWhenUsed="0"/>
-    <w:lsdException w:name="Medium Shading 1 Accent 3" w:semiHidden="0" w:uiPriority="63" w:unhideWhenUsed="0"/>
-    <w:lsdException w:name="Medium Shading 2 Accent 3" w:semiHidden="0" w:uiPriority="64" w:unhideWhenUsed="0"/>
-    <w:lsdException w:name="Medium List 1 Accent 3" w:semiHidden="0" w:uiPriority="65" w:unhideWhenUsed="0"/>
-    <w:lsdException w:name="Medium List 2 Accent 3" w:semiHidden="0" w:uiPriority="66" w:unhideWhenUsed="0"/>
-    <w:lsdException w:name="Medium Grid 1 Accent 3" w:semiHidden="0" w:uiPriority="67" w:unhideWhenUsed="0"/>
-    <w:lsdException w:name="Medium Grid 2 Accent 3" w:semiHidden="0" w:uiPriority="68" w:unhideWhenUsed="0"/>
-    <w:lsdException w:name="Medium Grid 3 Accent 3" w:semiHidden="0" w:uiPriority="69" w:unhideWhenUsed="0"/>
-    <w:lsdException w:name="Dark List Accent 3" w:semiHidden="0" w:uiPriority="70" w:unhideWhenUsed="0"/>
-    <w:lsdException w:name="Colorful Shading Accent 3" w:semiHidden="0" w:uiPriority="71" w:unhideWhenUsed="0"/>
-    <w:lsdException w:name="Colorful List Accent 3" w:semiHidden="0" w:uiPriority="72" w:unhideWhenUsed="0"/>
-    <w:lsdException w:name="Colorful Grid Accent 3" w:semiHidden="0" w:uiPriority="73" w:unhideWhenUsed="0"/>
-    <w:lsdException w:name="Light Shading Accent 4" w:semiHidden="0" w:uiPriority="60" w:unhideWhenUsed="0"/>
-    <w:lsdException w:name="Light List Accent 4" w:semiHidden="0" w:uiPriority="61" w:unhideWhenUsed="0"/>
-    <w:lsdException w:name="Light Grid Accent 4" w:semiHidden="0" w:uiPriority="62" w:unhideWhenUsed="0"/>
-    <w:lsdException w:name="Medium Shading 1 Accent 4" w:semiHidden="0" w:uiPriority="63" w:unhideWhenUsed="0"/>
-    <w:lsdException w:name="Medium Shading 2 Accent 4" w:semiHidden="0" w:uiPriority="64" w:unhideWhenUsed="0"/>
-    <w:lsdException w:name="Medium List 1 Accent 4" w:semiHidden="0" w:uiPriority="65" w:unhideWhenUsed="0"/>
-    <w:lsdException w:name="Medium List 2 Accent 4" w:semiHidden="0" w:uiPriority="66" w:unhideWhenUsed="0"/>
-    <w:lsdException w:name="Medium Grid 1 Accent 4" w:semiHidden="0" w:uiPriority="67" w:unhideWhenUsed="0"/>
-    <w:lsdException w:name="Medium Grid 2 Accent 4" w:semiHidden="0" w:uiPriority="68" w:unhideWhenUsed="0"/>
-    <w:lsdException w:name="Medium Grid 3 Accent 4" w:semiHidden="0" w:uiPriority="69" w:unhideWhenUsed="0"/>
-    <w:lsdException w:name="Dark List Accent 4" w:semiHidden="0" w:uiPriority="70" w:unhideWhenUsed="0"/>
-    <w:lsdException w:name="Colorful Shading Accent 4" w:semiHidden="0" w:uiPriority="71" w:unhideWhenUsed="0"/>
-    <w:lsdException w:name="Colorful List Accent 4" w:semiHidden="0" w:uiPriority="72" w:unhideWhenUsed="0"/>
-    <w:lsdException w:name="Colorful Grid Accent 4" w:semiHidden="0" w:uiPriority="73" w:unhideWhenUsed="0"/>
-    <w:lsdException w:name="Light Shading Accent 5" w:semiHidden="0" w:uiPriority="60" w:unhideWhenUsed="0"/>
-    <w:lsdException w:name="Light List Accent 5" w:semiHidden="0" w:uiPriority="61" w:unhideWhenUsed="0"/>
-    <w:lsdException w:name="Light Grid Accent 5" w:semiHidden="0" w:uiPriority="62" w:unhideWhenUsed="0"/>
-    <w:lsdException w:name="Medium Shading 1 Accent 5" w:semiHidden="0" w:uiPriority="63" w:unhideWhenUsed="0"/>
-    <w:lsdException w:name="Medium Shading 2 Accent 5" w:semiHidden="0" w:uiPriority="64" w:unhideWhenUsed="0"/>
-    <w:lsdException w:name="Medium List 1 Accent 5" w:semiHidden="0" w:uiPriority="65" w:unhideWhenUsed="0"/>
-    <w:lsdException w:name="Medium List 2 Accent 5" w:semiHidden="0" w:uiPriority="66" w:unhideWhenUsed="0"/>
-    <w:lsdException w:name="Medium Grid 1 Accent 5" w:semiHidden="0" w:uiPriority="67" w:unhideWhenUsed="0"/>
-    <w:lsdException w:name="Medium Grid 2 Accent 5" w:semiHidden="0" w:uiPriority="68" w:unhideWhenUsed="0"/>
-    <w:lsdException w:name="Medium Grid 3 Accent 5" w:semiHidden="0" w:uiPriority="69" w:unhideWhenUsed="0"/>
-    <w:lsdException w:name="Dark List Accent 5" w:semiHidden="0" w:uiPriority="70" w:unhideWhenUsed="0"/>
-    <w:lsdException w:name="Colorful Shading Accent 5" w:semiHidden="0" w:uiPriority="71" w:unhideWhenUsed="0"/>
-    <w:lsdException w:name="Colorful List Accent 5" w:semiHidden="0" w:uiPriority="72" w:unhideWhenUsed="0"/>
-    <w:lsdException w:name="Colorful Grid Accent 5" w:semiHidden="0" w:uiPriority="73" w:unhideWhenUsed="0"/>
-    <w:lsdException w:name="Light Shading Accent 6" w:semiHidden="0" w:uiPriority="60" w:unhideWhenUsed="0"/>
-    <w:lsdException w:name="Light List Accent 6" w:semiHidden="0" w:uiPriority="61" w:unhideWhenUsed="0"/>
-    <w:lsdException w:name="Light Grid Accent 6" w:semiHidden="0" w:uiPriority="62" w:unhideWhenUsed="0"/>
-    <w:lsdException w:name="Medium Shading 1 Accent 6" w:semiHidden="0" w:uiPriority="63" w:unhideWhenUsed="0"/>
-    <w:lsdException w:name="Medium Shading 2 Accent 6" w:semiHidden="0" w:uiPriority="64" w:unhideWhenUsed="0"/>
-    <w:lsdException w:name="Medium List 1 Accent 6" w:semiHidden="0" w:uiPriority="65" w:unhideWhenUsed="0"/>
-    <w:lsdException w:name="Medium List 2 Accent 6" w:semiHidden="0" w:uiPriority="66" w:unhideWhenUsed="0"/>
-    <w:lsdException w:name="Medium Grid 1 Accent 6" w:semiHidden="0" w:uiPriority="67" w:unhideWhenUsed="0"/>
-    <w:lsdException w:name="Medium Grid 2 Accent 6" w:semiHidden="0" w:uiPriority="68" w:unhideWhenUsed="0"/>
-    <w:lsdException w:name="Medium Grid 3 Accent 6" w:semiHidden="0" w:uiPriority="69" w:unhideWhenUsed="0"/>
-    <w:lsdException w:name="Dark List Accent 6" w:semiHidden="0" w:uiPriority="70" w:unhideWhenUsed="0"/>
-    <w:lsdException w:name="Colorful Shading Accent 6" w:semiHidden="0" w:uiPriority="71" w:unhideWhenUsed="0"/>
-    <w:lsdException w:name="Colorful List Accent 6" w:semiHidden="0" w:uiPriority="72" w:unhideWhenUsed="0"/>
-    <w:lsdException w:name="Colorful Grid Accent 6" w:semiHidden="0" w:uiPriority="73" w:unhideWhenUsed="0"/>
-    <w:lsdException w:name="Subtle Emphasis" w:semiHidden="0" w:uiPriority="19" w:unhideWhenUsed="0" w:qFormat="1"/>
-    <w:lsdException w:name="Intense Emphasis" w:semiHidden="0" w:uiPriority="21" w:unhideWhenUsed="0" w:qFormat="1"/>
-    <w:lsdException w:name="Subtle Reference" w:semiHidden="0" w:uiPriority="31" w:unhideWhenUsed="0" w:qFormat="1"/>
-    <w:lsdException w:name="Intense Reference" w:semiHidden="0" w:uiPriority="32" w:unhideWhenUsed="0" w:qFormat="1"/>
-    <w:lsdException w:name="Book Title" w:semiHidden="0" w:uiPriority="33" w:unhideWhenUsed="0" w:qFormat="1"/>
-    <w:lsdException w:name="Bibliography" w:uiPriority="37"/>
-    <w:lsdException w:name="TOC Heading" w:uiPriority="39" w:qFormat="1"/>
+  <w:latentStyles w:defLockedState="0" w:defUIPriority="99" w:defSemiHidden="0" w:defUnhideWhenUsed="0" w:defQFormat="0" w:count="372">
+    <w:lsdException w:name="Normal" w:uiPriority="0" w:qFormat="1"/>
+    <w:lsdException w:name="heading 1" w:uiPriority="9" w:qFormat="1"/>
+    <w:lsdException w:name="heading 2" w:semiHidden="1" w:uiPriority="9" w:unhideWhenUsed="1" w:qFormat="1"/>
+    <w:lsdException w:name="heading 3" w:semiHidden="1" w:uiPriority="9" w:unhideWhenUsed="1" w:qFormat="1"/>
+    <w:lsdException w:name="heading 4" w:semiHidden="1" w:uiPriority="9" w:unhideWhenUsed="1" w:qFormat="1"/>
+    <w:lsdException w:name="heading 5" w:semiHidden="1" w:uiPriority="9" w:unhideWhenUsed="1" w:qFormat="1"/>
+    <w:lsdException w:name="heading 6" w:semiHidden="1" w:uiPriority="9" w:unhideWhenUsed="1" w:qFormat="1"/>
+    <w:lsdException w:name="heading 7" w:semiHidden="1" w:uiPriority="9" w:unhideWhenUsed="1" w:qFormat="1"/>
+    <w:lsdException w:name="heading 8" w:semiHidden="1" w:uiPriority="9" w:unhideWhenUsed="1" w:qFormat="1"/>
+    <w:lsdException w:name="heading 9" w:semiHidden="1" w:uiPriority="9" w:unhideWhenUsed="1" w:qFormat="1"/>
+    <w:lsdException w:name="index 1" w:semiHidden="1" w:unhideWhenUsed="1"/>
+    <w:lsdException w:name="index 2" w:semiHidden="1" w:unhideWhenUsed="1"/>
+    <w:lsdException w:name="index 3" w:semiHidden="1" w:unhideWhenUsed="1"/>
+    <w:lsdException w:name="index 4" w:semiHidden="1" w:unhideWhenUsed="1"/>
+    <w:lsdException w:name="index 5" w:semiHidden="1" w:unhideWhenUsed="1"/>
+    <w:lsdException w:name="index 6" w:semiHidden="1" w:unhideWhenUsed="1"/>
+    <w:lsdException w:name="index 7" w:semiHidden="1" w:unhideWhenUsed="1"/>
+    <w:lsdException w:name="index 8" w:semiHidden="1" w:unhideWhenUsed="1"/>
+    <w:lsdException w:name="index 9" w:semiHidden="1" w:unhideWhenUsed="1"/>
+    <w:lsdException w:name="toc 1" w:semiHidden="1" w:uiPriority="39" w:unhideWhenUsed="1"/>
+    <w:lsdException w:name="toc 2" w:semiHidden="1" w:uiPriority="39" w:unhideWhenUsed="1"/>
+    <w:lsdException w:name="toc 3" w:semiHidden="1" w:uiPriority="39" w:unhideWhenUsed="1"/>
+    <w:lsdException w:name="toc 4" w:semiHidden="1" w:uiPriority="39" w:unhideWhenUsed="1"/>
+    <w:lsdException w:name="toc 5" w:semiHidden="1" w:uiPriority="39" w:unhideWhenUsed="1"/>
+    <w:lsdException w:name="toc 6" w:semiHidden="1" w:uiPriority="39" w:unhideWhenUsed="1"/>
+    <w:lsdException w:name="toc 7" w:semiHidden="1" w:uiPriority="39" w:unhideWhenUsed="1"/>
+    <w:lsdException w:name="toc 8" w:semiHidden="1" w:uiPriority="39" w:unhideWhenUsed="1"/>
+    <w:lsdException w:name="toc 9" w:semiHidden="1" w:uiPriority="39" w:unhideWhenUsed="1"/>
+    <w:lsdException w:name="Normal Indent" w:semiHidden="1" w:unhideWhenUsed="1"/>
+    <w:lsdException w:name="footnote text" w:semiHidden="1" w:unhideWhenUsed="1"/>
+    <w:lsdException w:name="annotation text" w:semiHidden="1" w:unhideWhenUsed="1"/>
+    <w:lsdException w:name="header" w:semiHidden="1" w:unhideWhenUsed="1"/>
+    <w:lsdException w:name="footer" w:semiHidden="1" w:unhideWhenUsed="1"/>
+    <w:lsdException w:name="index heading" w:semiHidden="1" w:unhideWhenUsed="1"/>
+    <w:lsdException w:name="caption" w:semiHidden="1" w:uiPriority="35" w:unhideWhenUsed="1" w:qFormat="1"/>
+    <w:lsdException w:name="table of figures" w:semiHidden="1" w:unhideWhenUsed="1"/>
+    <w:lsdException w:name="envelope address" w:semiHidden="1" w:unhideWhenUsed="1"/>
+    <w:lsdException w:name="envelope return" w:semiHidden="1" w:unhideWhenUsed="1"/>
+    <w:lsdException w:name="footnote reference" w:semiHidden="1" w:unhideWhenUsed="1"/>
+    <w:lsdException w:name="annotation reference" w:semiHidden="1" w:unhideWhenUsed="1"/>
+    <w:lsdException w:name="line number" w:semiHidden="1" w:unhideWhenUsed="1"/>
+    <w:lsdException w:name="page number" w:semiHidden="1" w:unhideWhenUsed="1"/>
+    <w:lsdException w:name="endnote reference" w:semiHidden="1" w:unhideWhenUsed="1"/>
+    <w:lsdException w:name="endnote text" w:semiHidden="1" w:unhideWhenUsed="1"/>
+    <w:lsdException w:name="table of authorities" w:semiHidden="1" w:unhideWhenUsed="1"/>
+    <w:lsdException w:name="macro" w:semiHidden="1" w:unhideWhenUsed="1"/>
+    <w:lsdException w:name="toa heading" w:semiHidden="1" w:unhideWhenUsed="1"/>
+    <w:lsdException w:name="List" w:semiHidden="1" w:unhideWhenUsed="1"/>
+    <w:lsdException w:name="List Bullet" w:semiHidden="1" w:unhideWhenUsed="1"/>
+    <w:lsdException w:name="List Number" w:semiHidden="1" w:unhideWhenUsed="1"/>
+    <w:lsdException w:name="List 2" w:semiHidden="1" w:unhideWhenUsed="1"/>
+    <w:lsdException w:name="List 3" w:semiHidden="1" w:unhideWhenUsed="1"/>
+    <w:lsdException w:name="List 4" w:semiHidden="1" w:unhideWhenUsed="1"/>
+    <w:lsdException w:name="List 5" w:semiHidden="1" w:unhideWhenUsed="1"/>
+    <w:lsdException w:name="List Bullet 2" w:semiHidden="1" w:unhideWhenUsed="1"/>
+    <w:lsdException w:name="List Bullet 3" w:semiHidden="1" w:unhideWhenUsed="1"/>
+    <w:lsdException w:name="List Bullet 4" w:semiHidden="1" w:unhideWhenUsed="1"/>
+    <w:lsdException w:name="List Bullet 5" w:semiHidden="1" w:unhideWhenUsed="1"/>
+    <w:lsdException w:name="List Number 2" w:semiHidden="1" w:unhideWhenUsed="1"/>
+    <w:lsdException w:name="List Number 3" w:semiHidden="1" w:unhideWhenUsed="1"/>
+    <w:lsdException w:name="List Number 4" w:semiHidden="1" w:unhideWhenUsed="1"/>
+    <w:lsdException w:name="List Number 5" w:semiHidden="1" w:unhideWhenUsed="1"/>
+    <w:lsdException w:name="Title" w:uiPriority="10" w:qFormat="1"/>
+    <w:lsdException w:name="Closing" w:semiHidden="1" w:unhideWhenUsed="1"/>
+    <w:lsdException w:name="Signature" w:semiHidden="1" w:unhideWhenUsed="1"/>
+    <w:lsdException w:name="Default Paragraph Font" w:semiHidden="1" w:uiPriority="1" w:unhideWhenUsed="1"/>
+    <w:lsdException w:name="Body Text" w:semiHidden="1" w:unhideWhenUsed="1"/>
+    <w:lsdException w:name="Body Text Indent" w:semiHidden="1" w:unhideWhenUsed="1"/>
+    <w:lsdException w:name="List Continue" w:semiHidden="1" w:unhideWhenUsed="1"/>
+    <w:lsdException w:name="List Continue 2" w:semiHidden="1" w:unhideWhenUsed="1"/>
+    <w:lsdException w:name="List Continue 3" w:semiHidden="1" w:unhideWhenUsed="1"/>
+    <w:lsdException w:name="List Continue 4" w:semiHidden="1" w:unhideWhenUsed="1"/>
+    <w:lsdException w:name="List Continue 5" w:semiHidden="1" w:unhideWhenUsed="1"/>
+    <w:lsdException w:name="Message Header" w:semiHidden="1" w:unhideWhenUsed="1"/>
+    <w:lsdException w:name="Subtitle" w:uiPriority="11" w:qFormat="1"/>
+    <w:lsdException w:name="Salutation" w:semiHidden="1" w:unhideWhenUsed="1"/>
+    <w:lsdException w:name="Date" w:semiHidden="1" w:unhideWhenUsed="1"/>
+    <w:lsdException w:name="Body Text First Indent" w:semiHidden="1" w:unhideWhenUsed="1"/>
+    <w:lsdException w:name="Body Text First Indent 2" w:semiHidden="1" w:unhideWhenUsed="1"/>
+    <w:lsdException w:name="Note Heading" w:semiHidden="1" w:unhideWhenUsed="1"/>
+    <w:lsdException w:name="Body Text 2" w:semiHidden="1" w:unhideWhenUsed="1"/>
+    <w:lsdException w:name="Body Text 3" w:semiHidden="1" w:unhideWhenUsed="1"/>
+    <w:lsdException w:name="Body Text Indent 2" w:semiHidden="1" w:unhideWhenUsed="1"/>
+    <w:lsdException w:name="Body Text Indent 3" w:semiHidden="1" w:unhideWhenUsed="1"/>
+    <w:lsdException w:name="Block Text" w:semiHidden="1" w:unhideWhenUsed="1"/>
+    <w:lsdException w:name="Hyperlink" w:semiHidden="1" w:unhideWhenUsed="1"/>
+    <w:lsdException w:name="FollowedHyperlink" w:semiHidden="1" w:unhideWhenUsed="1"/>
+    <w:lsdException w:name="Strong" w:uiPriority="22" w:qFormat="1"/>
+    <w:lsdException w:name="Emphasis" w:uiPriority="20" w:qFormat="1"/>
+    <w:lsdException w:name="Document Map" w:semiHidden="1" w:unhideWhenUsed="1"/>
+    <w:lsdException w:name="Plain Text" w:semiHidden="1" w:unhideWhenUsed="1"/>
+    <w:lsdException w:name="E-mail Signature" w:semiHidden="1" w:unhideWhenUsed="1"/>
+    <w:lsdException w:name="HTML Top of Form" w:semiHidden="1" w:unhideWhenUsed="1"/>
+    <w:lsdException w:name="HTML Bottom of Form" w:semiHidden="1" w:unhideWhenUsed="1"/>
+    <w:lsdException w:name="Normal (Web)" w:semiHidden="1" w:unhideWhenUsed="1"/>
+    <w:lsdException w:name="HTML Acronym" w:semiHidden="1" w:unhideWhenUsed="1"/>
+    <w:lsdException w:name="HTML Address" w:semiHidden="1" w:unhideWhenUsed="1"/>
+    <w:lsdException w:name="HTML Cite" w:semiHidden="1" w:unhideWhenUsed="1"/>
+    <w:lsdException w:name="HTML Code" w:semiHidden="1" w:unhideWhenUsed="1"/>
+    <w:lsdException w:name="HTML Definition" w:semiHidden="1" w:unhideWhenUsed="1"/>
+    <w:lsdException w:name="HTML Keyboard" w:semiHidden="1" w:unhideWhenUsed="1"/>
+    <w:lsdException w:name="HTML Preformatted" w:semiHidden="1" w:unhideWhenUsed="1"/>
+    <w:lsdException w:name="HTML Sample" w:semiHidden="1" w:unhideWhenUsed="1"/>
+    <w:lsdException w:name="HTML Typewriter" w:semiHidden="1" w:unhideWhenUsed="1"/>
+    <w:lsdException w:name="HTML Variable" w:semiHidden="1" w:unhideWhenUsed="1"/>
+    <w:lsdException w:name="Normal Table" w:semiHidden="1" w:unhideWhenUsed="1"/>
+    <w:lsdException w:name="annotation subject" w:semiHidden="1" w:unhideWhenUsed="1"/>
+    <w:lsdException w:name="No List" w:semiHidden="1" w:unhideWhenUsed="1"/>
+    <w:lsdException w:name="Outline List 1" w:semiHidden="1" w:unhideWhenUsed="1"/>
+    <w:lsdException w:name="Outline List 2" w:semiHidden="1" w:unhideWhenUsed="1"/>
+    <w:lsdException w:name="Outline List 3" w:semiHidden="1" w:unhideWhenUsed="1"/>
+    <w:lsdException w:name="Table Simple 1" w:semiHidden="1" w:unhideWhenUsed="1"/>
+    <w:lsdException w:name="Table Simple 2" w:semiHidden="1" w:unhideWhenUsed="1"/>
+    <w:lsdException w:name="Table Simple 3" w:semiHidden="1" w:unhideWhenUsed="1"/>
+    <w:lsdException w:name="Table Classic 1" w:semiHidden="1" w:unhideWhenUsed="1"/>
+    <w:lsdException w:name="Table Classic 2" w:semiHidden="1" w:unhideWhenUsed="1"/>
+    <w:lsdException w:name="Table Classic 3" w:semiHidden="1" w:unhideWhenUsed="1"/>
+    <w:lsdException w:name="Table Classic 4" w:semiHidden="1" w:unhideWhenUsed="1"/>
+    <w:lsdException w:name="Table Colorful 1" w:semiHidden="1" w:unhideWhenUsed="1"/>
+    <w:lsdException w:name="Table Colorful 2" w:semiHidden="1" w:unhideWhenUsed="1"/>
+    <w:lsdException w:name="Table Colorful 3" w:semiHidden="1" w:unhideWhenUsed="1"/>
+    <w:lsdException w:name="Table Columns 1" w:semiHidden="1" w:unhideWhenUsed="1"/>
+    <w:lsdException w:name="Table Columns 2" w:semiHidden="1" w:unhideWhenUsed="1"/>
+    <w:lsdException w:name="Table Columns 3" w:semiHidden="1" w:unhideWhenUsed="1"/>
+    <w:lsdException w:name="Table Columns 4" w:semiHidden="1" w:unhideWhenUsed="1"/>
+    <w:lsdException w:name="Table Columns 5" w:semiHidden="1" w:unhideWhenUsed="1"/>
+    <w:lsdException w:name="Table Grid 1" w:semiHidden="1" w:unhideWhenUsed="1"/>
+    <w:lsdException w:name="Table Grid 2" w:semiHidden="1" w:unhideWhenUsed="1"/>
+    <w:lsdException w:name="Table Grid 3" w:semiHidden="1" w:unhideWhenUsed="1"/>
+    <w:lsdException w:name="Table Grid 4" w:semiHidden="1" w:unhideWhenUsed="1"/>
+    <w:lsdException w:name="Table Grid 5" w:semiHidden="1" w:unhideWhenUsed="1"/>
+    <w:lsdException w:name="Table Grid 6" w:semiHidden="1" w:unhideWhenUsed="1"/>
+    <w:lsdException w:name="Table Grid 7" w:semiHidden="1" w:unhideWhenUsed="1"/>
+    <w:lsdException w:name="Table Grid 8" w:semiHidden="1" w:unhideWhenUsed="1"/>
+    <w:lsdException w:name="Table List 1" w:semiHidden="1" w:unhideWhenUsed="1"/>
+    <w:lsdException w:name="Table List 2" w:semiHidden="1" w:unhideWhenUsed="1"/>
+    <w:lsdException w:name="Table List 3" w:semiHidden="1" w:unhideWhenUsed="1"/>
+    <w:lsdException w:name="Table List 4" w:semiHidden="1" w:unhideWhenUsed="1"/>
+    <w:lsdException w:name="Table List 5" w:semiHidden="1" w:unhideWhenUsed="1"/>
+    <w:lsdException w:name="Table List 6" w:semiHidden="1" w:unhideWhenUsed="1"/>
+    <w:lsdException w:name="Table List 7" w:semiHidden="1" w:unhideWhenUsed="1"/>
+    <w:lsdException w:name="Table List 8" w:semiHidden="1" w:unhideWhenUsed="1"/>
+    <w:lsdException w:name="Table 3D effects 1" w:semiHidden="1" w:unhideWhenUsed="1"/>
+    <w:lsdException w:name="Table 3D effects 2" w:semiHidden="1" w:unhideWhenUsed="1"/>
+    <w:lsdException w:name="Table 3D effects 3" w:semiHidden="1" w:unhideWhenUsed="1"/>
+    <w:lsdException w:name="Table Contemporary" w:semiHidden="1" w:unhideWhenUsed="1"/>
+    <w:lsdException w:name="Table Elegant" w:semiHidden="1" w:unhideWhenUsed="1"/>
+    <w:lsdException w:name="Table Professional" w:semiHidden="1" w:unhideWhenUsed="1"/>
+    <w:lsdException w:name="Table Subtle 1" w:semiHidden="1" w:unhideWhenUsed="1"/>
+    <w:lsdException w:name="Table Subtle 2" w:semiHidden="1" w:unhideWhenUsed="1"/>
+    <w:lsdException w:name="Table Web 1" w:semiHidden="1" w:unhideWhenUsed="1"/>
+    <w:lsdException w:name="Table Web 2" w:semiHidden="1" w:unhideWhenUsed="1"/>
+    <w:lsdException w:name="Table Web 3" w:semiHidden="1" w:unhideWhenUsed="1"/>
+    <w:lsdException w:name="Balloon Text" w:semiHidden="1" w:unhideWhenUsed="1"/>
+    <w:lsdException w:name="Table Grid" w:uiPriority="59"/>
+    <w:lsdException w:name="Table Theme" w:semiHidden="1" w:unhideWhenUsed="1"/>
+    <w:lsdException w:name="Placeholder Text" w:semiHidden="1"/>
+    <w:lsdException w:name="No Spacing" w:uiPriority="1" w:qFormat="1"/>
+    <w:lsdException w:name="Light Shading" w:uiPriority="60"/>
+    <w:lsdException w:name="Light List" w:uiPriority="61"/>
+    <w:lsdException w:name="Light Grid" w:uiPriority="62"/>
+    <w:lsdException w:name="Medium Shading 1" w:uiPriority="63"/>
+    <w:lsdException w:name="Medium Shading 2" w:uiPriority="64"/>
+    <w:lsdException w:name="Medium List 1" w:uiPriority="65"/>
+    <w:lsdException w:name="Medium List 2" w:uiPriority="66"/>
+    <w:lsdException w:name="Medium Grid 1" w:uiPriority="67"/>
+    <w:lsdException w:name="Medium Grid 2" w:uiPriority="68"/>
+    <w:lsdException w:name="Medium Grid 3" w:uiPriority="69"/>
+    <w:lsdException w:name="Dark List" w:uiPriority="70"/>
+    <w:lsdException w:name="Colorful Shading" w:uiPriority="71"/>
+    <w:lsdException w:name="Colorful List" w:uiPriority="72"/>
+    <w:lsdException w:name="Colorful Grid" w:uiPriority="73"/>
+    <w:lsdException w:name="Light Shading Accent 1" w:uiPriority="60"/>
+    <w:lsdException w:name="Light List Accent 1" w:uiPriority="61"/>
+    <w:lsdException w:name="Light Grid Accent 1" w:uiPriority="62"/>
+    <w:lsdException w:name="Medium Shading 1 Accent 1" w:uiPriority="63"/>
+    <w:lsdException w:name="Medium Shading 2 Accent 1" w:uiPriority="64"/>
+    <w:lsdException w:name="Medium List 1 Accent 1" w:uiPriority="65"/>
+    <w:lsdException w:name="Revision" w:semiHidden="1"/>
+    <w:lsdException w:name="List Paragraph" w:uiPriority="34" w:qFormat="1"/>
+    <w:lsdException w:name="Quote" w:uiPriority="29" w:qFormat="1"/>
+    <w:lsdException w:name="Intense Quote" w:uiPriority="30" w:qFormat="1"/>
+    <w:lsdException w:name="Medium List 2 Accent 1" w:uiPriority="66"/>
+    <w:lsdException w:name="Medium Grid 1 Accent 1" w:uiPriority="67"/>
+    <w:lsdException w:name="Medium Grid 2 Accent 1" w:uiPriority="68"/>
+    <w:lsdException w:name="Medium Grid 3 Accent 1" w:uiPriority="69"/>
+    <w:lsdException w:name="Dark List Accent 1" w:uiPriority="70"/>
+    <w:lsdException w:name="Colorful Shading Accent 1" w:uiPriority="71"/>
+    <w:lsdException w:name="Colorful List Accent 1" w:uiPriority="72"/>
+    <w:lsdException w:name="Colorful Grid Accent 1" w:uiPriority="73"/>
+    <w:lsdException w:name="Light Shading Accent 2" w:uiPriority="60"/>
+    <w:lsdException w:name="Light List Accent 2" w:uiPriority="61"/>
+    <w:lsdException w:name="Light Grid Accent 2" w:uiPriority="62"/>
+    <w:lsdException w:name="Medium Shading 1 Accent 2" w:uiPriority="63"/>
+    <w:lsdException w:name="Medium Shading 2 Accent 2" w:uiPriority="64"/>
+    <w:lsdException w:name="Medium List 1 Accent 2" w:uiPriority="65"/>
+    <w:lsdException w:name="Medium List 2 Accent 2" w:uiPriority="66"/>
+    <w:lsdException w:name="Medium Grid 1 Accent 2" w:uiPriority="67"/>
+    <w:lsdException w:name="Medium Grid 2 Accent 2" w:uiPriority="68"/>
+    <w:lsdException w:name="Medium Grid 3 Accent 2" w:uiPriority="69"/>
+    <w:lsdException w:name="Dark List Accent 2" w:uiPriority="70"/>
+    <w:lsdException w:name="Colorful Shading Accent 2" w:uiPriority="71"/>
+    <w:lsdException w:name="Colorful List Accent 2" w:uiPriority="72"/>
+    <w:lsdException w:name="Colorful Grid Accent 2" w:uiPriority="73"/>
+    <w:lsdException w:name="Light Shading Accent 3" w:uiPriority="60"/>
+    <w:lsdException w:name="Light List Accent 3" w:uiPriority="61"/>
+    <w:lsdException w:name="Light Grid Accent 3" w:uiPriority="62"/>
+    <w:lsdException w:name="Medium Shading 1 Accent 3" w:uiPriority="63"/>
+    <w:lsdException w:name="Medium Shading 2 Accent 3" w:uiPriority="64"/>
+    <w:lsdException w:name="Medium List 1 Accent 3" w:uiPriority="65"/>
+    <w:lsdException w:name="Medium List 2 Accent 3" w:uiPriority="66"/>
+    <w:lsdException w:name="Medium Grid 1 Accent 3" w:uiPriority="67"/>
+    <w:lsdException w:name="Medium Grid 2 Accent 3" w:uiPriority="68"/>
+    <w:lsdException w:name="Medium Grid 3 Accent 3" w:uiPriority="69"/>
+    <w:lsdException w:name="Dark List Accent 3" w:uiPriority="70"/>
+    <w:lsdException w:name="Colorful Shading Accent 3" w:uiPriority="71"/>
+    <w:lsdException w:name="Colorful List Accent 3" w:uiPriority="72"/>
+    <w:lsdException w:name="Colorful Grid Accent 3" w:uiPriority="73"/>
+    <w:lsdException w:name="Light Shading Accent 4" w:uiPriority="60"/>
+    <w:lsdException w:name="Light List Accent 4" w:uiPriority="61"/>
+    <w:lsdException w:name="Light Grid Accent 4" w:uiPriority="62"/>
+    <w:lsdException w:name="Medium Shading 1 Accent 4" w:uiPriority="63"/>
+    <w:lsdException w:name="Medium Shading 2 Accent 4" w:uiPriority="64"/>
+    <w:lsdException w:name="Medium List 1 Accent 4" w:uiPriority="65"/>
+    <w:lsdException w:name="Medium List 2 Accent 4" w:uiPriority="66"/>
+    <w:lsdException w:name="Medium Grid 1 Accent 4" w:uiPriority="67"/>
+    <w:lsdException w:name="Medium Grid 2 Accent 4" w:uiPriority="68"/>
+    <w:lsdException w:name="Medium Grid 3 Accent 4" w:uiPriority="69"/>
+    <w:lsdException w:name="Dark List Accent 4" w:uiPriority="70"/>
+    <w:lsdException w:name="Colorful Shading Accent 4" w:uiPriority="71"/>
+    <w:lsdException w:name="Colorful List Accent 4" w:uiPriority="72"/>
+    <w:lsdException w:name="Colorful Grid Accent 4" w:uiPriority="73"/>
+    <w:lsdException w:name="Light Shading Accent 5" w:uiPriority="60"/>
+    <w:lsdException w:name="Light List Accent 5" w:uiPriority="61"/>
+    <w:lsdException w:name="Light Grid Accent 5" w:uiPriority="62"/>
+    <w:lsdException w:name="Medium Shading 1 Accent 5" w:uiPriority="63"/>
+    <w:lsdException w:name="Medium Shading 2 Accent 5" w:uiPriority="64"/>
+    <w:lsdException w:name="Medium List 1 Accent 5" w:uiPriority="65"/>
+    <w:lsdException w:name="Medium List 2 Accent 5" w:uiPriority="66"/>
+    <w:lsdException w:name="Medium Grid 1 Accent 5" w:uiPriority="67"/>
+    <w:lsdException w:name="Medium Grid 2 Accent 5" w:uiPriority="68"/>
+    <w:lsdException w:name="Medium Grid 3 Accent 5" w:uiPriority="69"/>
+    <w:lsdException w:name="Dark List Accent 5" w:uiPriority="70"/>
+    <w:lsdException w:name="Colorful Shading Accent 5" w:uiPriority="71"/>
+    <w:lsdException w:name="Colorful List Accent 5" w:uiPriority="72"/>
+    <w:lsdException w:name="Colorful Grid Accent 5" w:uiPriority="73"/>
+    <w:lsdException w:name="Light Shading Accent 6" w:uiPriority="60"/>
+    <w:lsdException w:name="Light List Accent 6" w:uiPriority="61"/>
+    <w:lsdException w:name="Light Grid Accent 6" w:uiPriority="62"/>
+    <w:lsdException w:name="Medium Shading 1 Accent 6" w:uiPriority="63"/>
+    <w:lsdException w:name="Medium Shading 2 Accent 6" w:uiPriority="64"/>
+    <w:lsdException w:name="Medium List 1 Accent 6" w:uiPriority="65"/>
+    <w:lsdException w:name="Medium List 2 Accent 6" w:uiPriority="66"/>
+    <w:lsdException w:name="Medium Grid 1 Accent 6" w:uiPriority="67"/>
+    <w:lsdException w:name="Medium Grid 2 Accent 6" w:uiPriority="68"/>
+    <w:lsdException w:name="Medium Grid 3 Accent 6" w:uiPriority="69"/>
+    <w:lsdException w:name="Dark List Accent 6" w:uiPriority="70"/>
+    <w:lsdException w:name="Colorful Shading Accent 6" w:uiPriority="71"/>
+    <w:lsdException w:name="Colorful List Accent 6" w:uiPriority="72"/>
+    <w:lsdException w:name="Colorful Grid Accent 6" w:uiPriority="73"/>
+    <w:lsdException w:name="Subtle Emphasis" w:uiPriority="19" w:qFormat="1"/>
+    <w:lsdException w:name="Intense Emphasis" w:uiPriority="21" w:qFormat="1"/>
+    <w:lsdException w:name="Subtle Reference" w:uiPriority="31" w:qFormat="1"/>
+    <w:lsdException w:name="Intense Reference" w:uiPriority="32" w:qFormat="1"/>
+    <w:lsdException w:name="Book Title" w:uiPriority="33" w:qFormat="1"/>
+    <w:lsdException w:name="Bibliography" w:semiHidden="1" w:uiPriority="37" w:unhideWhenUsed="1"/>
+    <w:lsdException w:name="TOC Heading" w:semiHidden="1" w:uiPriority="39" w:unhideWhenUsed="1" w:qFormat="1"/>
+    <w:lsdException w:name="Plain Table 1" w:uiPriority="41"/>
+    <w:lsdException w:name="Plain Table 2" w:uiPriority="42"/>
+    <w:lsdException w:name="Plain Table 3" w:uiPriority="43"/>
+    <w:lsdException w:name="Plain Table 4" w:uiPriority="44"/>
+    <w:lsdException w:name="Plain Table 5" w:uiPriority="45"/>
+    <w:lsdException w:name="Grid Table Light" w:uiPriority="40"/>
+    <w:lsdException w:name="Grid Table 1 Light" w:uiPriority="46"/>
+    <w:lsdException w:name="Grid Table 2" w:uiPriority="47"/>
+    <w:lsdException w:name="Grid Table 3" w:uiPriority="48"/>
+    <w:lsdException w:name="Grid Table 4" w:uiPriority="49"/>
+    <w:lsdException w:name="Grid Table 5 Dark" w:uiPriority="50"/>
+    <w:lsdException w:name="Grid Table 6 Colorful" w:uiPriority="51"/>
+    <w:lsdException w:name="Grid Table 7 Colorful" w:uiPriority="52"/>
+    <w:lsdException w:name="Grid Table 1 Light Accent 1" w:uiPriority="46"/>
+    <w:lsdException w:name="Grid Table 2 Accent 1" w:uiPriority="47"/>
+    <w:lsdException w:name="Grid Table 3 Accent 1" w:uiPriority="48"/>
+    <w:lsdException w:name="Grid Table 4 Accent 1" w:uiPriority="49"/>
+    <w:lsdException w:name="Grid Table 5 Dark Accent 1" w:uiPriority="50"/>
+    <w:lsdException w:name="Grid Table 6 Colorful Accent 1" w:uiPriority="51"/>
+    <w:lsdException w:name="Grid Table 7 Colorful Accent 1" w:uiPriority="52"/>
+    <w:lsdException w:name="Grid Table 1 Light Accent 2" w:uiPriority="46"/>
+    <w:lsdException w:name="Grid Table 2 Accent 2" w:uiPriority="47"/>
+    <w:lsdException w:name="Grid Table 3 Accent 2" w:uiPriority="48"/>
+    <w:lsdException w:name="Grid Table 4 Accent 2" w:uiPriority="49"/>
+    <w:lsdException w:name="Grid Table 5 Dark Accent 2" w:uiPriority="50"/>
+    <w:lsdException w:name="Grid Table 6 Colorful Accent 2" w:uiPriority="51"/>
+    <w:lsdException w:name="Grid Table 7 Colorful Accent 2" w:uiPriority="52"/>
+    <w:lsdException w:name="Grid Table 1 Light Accent 3" w:uiPriority="46"/>
+    <w:lsdException w:name="Grid Table 2 Accent 3" w:uiPriority="47"/>
+    <w:lsdException w:name="Grid Table 3 Accent 3" w:uiPriority="48"/>
+    <w:lsdException w:name="Grid Table 4 Accent 3" w:uiPriority="49"/>
+    <w:lsdException w:name="Grid Table 5 Dark Accent 3" w:uiPriority="50"/>
+    <w:lsdException w:name="Grid Table 6 Colorful Accent 3" w:uiPriority="51"/>
+    <w:lsdException w:name="Grid Table 7 Colorful Accent 3" w:uiPriority="52"/>
+    <w:lsdException w:name="Grid Table 1 Light Accent 4" w:uiPriority="46"/>
+    <w:lsdException w:name="Grid Table 2 Accent 4" w:uiPriority="47"/>
+    <w:lsdException w:name="Grid Table 3 Accent 4" w:uiPriority="48"/>
+    <w:lsdException w:name="Grid Table 4 Accent 4" w:uiPriority="49"/>
+    <w:lsdException w:name="Grid Table 5 Dark Accent 4" w:uiPriority="50"/>
+    <w:lsdException w:name="Grid Table 6 Colorful Accent 4" w:uiPriority="51"/>
+    <w:lsdException w:name="Grid Table 7 Colorful Accent 4" w:uiPriority="52"/>
+    <w:lsdException w:name="Grid Table 1 Light Accent 5" w:uiPriority="46"/>
+    <w:lsdException w:name="Grid Table 2 Accent 5" w:uiPriority="47"/>
+    <w:lsdException w:name="Grid Table 3 Accent 5" w:uiPriority="48"/>
+    <w:lsdException w:name="Grid Table 4 Accent 5" w:uiPriority="49"/>
+    <w:lsdException w:name="Grid Table 5 Dark Accent 5" w:uiPriority="50"/>
+    <w:lsdException w:name="Grid Table 6 Colorful Accent 5" w:uiPriority="51"/>
+    <w:lsdException w:name="Grid Table 7 Colorful Accent 5" w:uiPriority="52"/>
+    <w:lsdException w:name="Grid Table 1 Light Accent 6" w:uiPriority="46"/>
+    <w:lsdException w:name="Grid Table 2 Accent 6" w:uiPriority="47"/>
+    <w:lsdException w:name="Grid Table 3 Accent 6" w:uiPriority="48"/>
+    <w:lsdException w:name="Grid Table 4 Accent 6" w:uiPriority="49"/>
+    <w:lsdException w:name="Grid Table 5 Dark Accent 6" w:uiPriority="50"/>
+    <w:lsdException w:name="Grid Table 6 Colorful Accent 6" w:uiPriority="51"/>
+    <w:lsdException w:name="Grid Table 7 Colorful Accent 6" w:uiPriority="52"/>
+    <w:lsdException w:name="List Table 1 Light" w:uiPriority="46"/>
+    <w:lsdException w:name="List Table 2" w:uiPriority="47"/>
+    <w:lsdException w:name="List Table 3" w:uiPriority="48"/>
+    <w:lsdException w:name="List Table 4" w:uiPriority="49"/>
+    <w:lsdException w:name="List Table 5 Dark" w:uiPriority="50"/>
+    <w:lsdException w:name="List Table 6 Colorful" w:uiPriority="51"/>
+    <w:lsdException w:name="List Table 7 Colorful" w:uiPriority="52"/>
+    <w:lsdException w:name="List Table 1 Light Accent 1" w:uiPriority="46"/>
+    <w:lsdException w:name="List Table 2 Accent 1" w:uiPriority="47"/>
+    <w:lsdException w:name="List Table 3 Accent 1" w:uiPriority="48"/>
+    <w:lsdException w:name="List Table 4 Accent 1" w:uiPriority="49"/>
+    <w:lsdException w:name="List Table 5 Dark Accent 1" w:uiPriority="50"/>
+    <w:lsdException w:name="List Table 6 Colorful Accent 1" w:uiPriority="51"/>
+    <w:lsdException w:name="List Table 7 Colorful Accent 1" w:uiPriority="52"/>
+    <w:lsdException w:name="List Table 1 Light Accent 2" w:uiPriority="46"/>
+    <w:lsdException w:name="List Table 2 Accent 2" w:uiPriority="47"/>
+    <w:lsdException w:name="List Table 3 Accent 2" w:uiPriority="48"/>
+    <w:lsdException w:name="List Table 4 Accent 2" w:uiPriority="49"/>
+    <w:lsdException w:name="List Table 5 Dark Accent 2" w:uiPriority="50"/>
+    <w:lsdException w:name="List Table 6 Colorful Accent 2" w:uiPriority="51"/>
+    <w:lsdException w:name="List Table 7 Colorful Accent 2" w:uiPriority="52"/>
+    <w:lsdException w:name="List Table 1 Light Accent 3" w:uiPriority="46"/>
+    <w:lsdException w:name="List Table 2 Accent 3" w:uiPriority="47"/>
+    <w:lsdException w:name="List Table 3 Accent 3" w:uiPriority="48"/>
+    <w:lsdException w:name="List Table 4 Accent 3" w:uiPriority="49"/>
+    <w:lsdException w:name="List Table 5 Dark Accent 3" w:uiPriority="50"/>
+    <w:lsdException w:name="List Table 6 Colorful Accent 3" w:uiPriority="51"/>
+    <w:lsdException w:name="List Table 7 Colorful Accent 3" w:uiPriority="52"/>
+    <w:lsdException w:name="List Table 1 Light Accent 4" w:uiPriority="46"/>
+    <w:lsdException w:name="List Table 2 Accent 4" w:uiPriority="47"/>
+    <w:lsdException w:name="List Table 3 Accent 4" w:uiPriority="48"/>
+    <w:lsdException w:name="List Table 4 Accent 4" w:uiPriority="49"/>
+    <w:lsdException w:name="List Table 5 Dark Accent 4" w:uiPriority="50"/>
+    <w:lsdException w:name="List Table 6 Colorful Accent 4" w:uiPriority="51"/>
+    <w:lsdException w:name="List Table 7 Colorful Accent 4" w:uiPriority="52"/>
+    <w:lsdException w:name="List Table 1 Light Accent 5" w:uiPriority="46"/>
+    <w:lsdException w:name="List Table 2 Accent 5" w:uiPriority="47"/>
+    <w:lsdException w:name="List Table 3 Accent 5" w:uiPriority="48"/>
+    <w:lsdException w:name="List Table 4 Accent 5" w:uiPriority="49"/>
+    <w:lsdException w:name="List Table 5 Dark Accent 5" w:uiPriority="50"/>
+    <w:lsdException w:name="List Table 6 Colorful Accent 5" w:uiPriority="51"/>
+    <w:lsdException w:name="List Table 7 Colorful Accent 5" w:uiPriority="52"/>
+    <w:lsdException w:name="List Table 1 Light Accent 6" w:uiPriority="46"/>
+    <w:lsdException w:name="List Table 2 Accent 6" w:uiPriority="47"/>
+    <w:lsdException w:name="List Table 3 Accent 6" w:uiPriority="48"/>
+    <w:lsdException w:name="List Table 4 Accent 6" w:uiPriority="49"/>
+    <w:lsdException w:name="List Table 5 Dark Accent 6" w:uiPriority="50"/>
+    <w:lsdException w:name="List Table 6 Colorful Accent 6" w:uiPriority="51"/>
+    <w:lsdException w:name="List Table 7 Colorful Accent 6" w:uiPriority="52"/>
+    <w:lsdException w:name="Mention" w:semiHidden="1" w:unhideWhenUsed="1"/>
   </w:latentStyles>
   <w:style w:type="paragraph" w:default="1" w:styleId="Normal">
     <w:name w:val="Normal"/>
@@ -4414,7 +4672,6 @@
     <w:uiPriority w:val="99"/>
     <w:semiHidden/>
     <w:unhideWhenUsed/>
-    <w:qFormat/>
     <w:tblPr>
       <w:tblInd w:w="0" w:type="dxa"/>
       <w:tblCellMar>

</xml_diff>

<commit_message>
fixed typo caught during review
"Simultated" --> "Simulated"
</commit_message>
<xml_diff>
--- a/RT Temperature Controller/Temperature Chamber Detailed Documentation.docx
+++ b/RT Temperature Controller/Temperature Chamber Detailed Documentation.docx
@@ -59,15 +59,7 @@
         <w:t xml:space="preserve">. </w:t>
       </w:r>
       <w:r>
-        <w:t xml:space="preserve">This example makes use of a model of the chamber to simulate its I/O and allows users to define the </w:t>
-      </w:r>
-      <w:proofErr w:type="spellStart"/>
-      <w:r>
-        <w:t>setpoint</w:t>
-      </w:r>
-      <w:proofErr w:type="spellEnd"/>
-      <w:r>
-        <w:t xml:space="preserve"> and PID gains of the control algorithm through a simple user interface. </w:t>
+        <w:t xml:space="preserve">This example makes use of a model of the chamber to simulate its I/O and allows users to define the setpoint and PID gains of the control algorithm through a simple user interface. </w:t>
       </w:r>
       <w:r>
         <w:t xml:space="preserve">The goal </w:t>
@@ -168,15 +160,7 @@
         <w:t xml:space="preserve">in combination with a model </w:t>
       </w:r>
       <w:r>
-        <w:t xml:space="preserve">and requires both a </w:t>
-      </w:r>
-      <w:proofErr w:type="spellStart"/>
-      <w:r>
-        <w:t>cRIO</w:t>
-      </w:r>
-      <w:proofErr w:type="spellEnd"/>
-      <w:r>
-        <w:t xml:space="preserve"> and a temperature chamber to make full use of its features.  </w:t>
+        <w:t xml:space="preserve">and requires both a cRIO and a temperature chamber to make full use of its features.  </w:t>
       </w:r>
     </w:p>
     <w:p>
@@ -557,14 +541,12 @@
         </w:rPr>
         <w:t xml:space="preserve"> Examples\RT Temperature Controller\</w:t>
       </w:r>
-      <w:proofErr w:type="spellStart"/>
       <w:r>
         <w:rPr>
           <w:b/>
         </w:rPr>
         <w:t>SimulatedSystem.pcfg</w:t>
       </w:r>
-      <w:proofErr w:type="spellEnd"/>
       <w:r>
         <w:t xml:space="preserve">.  </w:t>
       </w:r>
@@ -756,15 +738,7 @@
         <w:t>For this particular system configuration, you</w:t>
       </w:r>
       <w:r>
-        <w:t xml:space="preserve"> will see that the </w:t>
-      </w:r>
-      <w:proofErr w:type="spellStart"/>
-      <w:r>
-        <w:t>cRIO</w:t>
-      </w:r>
-      <w:proofErr w:type="spellEnd"/>
-      <w:r>
-        <w:t xml:space="preserve"> has an E</w:t>
+        <w:t xml:space="preserve"> will see that the cRIO has an E</w:t>
       </w:r>
       <w:r>
         <w:t xml:space="preserve">ngine that is configured to execute both a model (which simulates the temperature chamber </w:t>
@@ -976,15 +950,7 @@
         <w:t xml:space="preserve"> </w:t>
       </w:r>
       <w:r>
-        <w:t xml:space="preserve">The UI provides the </w:t>
-      </w:r>
-      <w:proofErr w:type="spellStart"/>
-      <w:r>
-        <w:t>setpoint</w:t>
-      </w:r>
-      <w:proofErr w:type="spellEnd"/>
-      <w:r>
-        <w:t xml:space="preserve"> for the temperature controller as well as the command signal to turn on the fan disturbance. </w:t>
+        <w:t xml:space="preserve">The UI provides the setpoint for the temperature controller as well as the command signal to turn on the fan disturbance. </w:t>
       </w:r>
       <w:r>
         <w:t>It also allows an operato</w:t>
@@ -1040,15 +1006,7 @@
         <w:t>s.</w:t>
       </w:r>
       <w:r>
-        <w:t xml:space="preserve"> </w:t>
-      </w:r>
-      <w:proofErr w:type="gramStart"/>
-      <w:r>
-        <w:t>However</w:t>
-      </w:r>
-      <w:proofErr w:type="gramEnd"/>
-      <w:r>
-        <w:t xml:space="preserve"> a </w:t>
+        <w:t xml:space="preserve"> However a </w:t>
       </w:r>
       <w:r>
         <w:t xml:space="preserve">DCAF module </w:t>
@@ -1104,15 +1062,7 @@
         <w:t xml:space="preserve">configuration </w:t>
       </w:r>
       <w:r>
-        <w:t xml:space="preserve">so that the Engine on the </w:t>
-      </w:r>
-      <w:proofErr w:type="spellStart"/>
-      <w:r>
-        <w:t>cRIO</w:t>
-      </w:r>
-      <w:proofErr w:type="spellEnd"/>
-      <w:r>
-        <w:t xml:space="preserve"> runs on the PC instead.</w:t>
+        <w:t>so that the Engine on the cRIO runs on the PC instead.</w:t>
       </w:r>
       <w:r>
         <w:t xml:space="preserve">  To do this, </w:t>
@@ -1260,15 +1210,7 @@
         </w:numPr>
       </w:pPr>
       <w:r>
-        <w:t xml:space="preserve">&lt;WINDOWS and </w:t>
-      </w:r>
-      <w:proofErr w:type="spellStart"/>
-      <w:r>
-        <w:t>cRIO</w:t>
-      </w:r>
-      <w:proofErr w:type="spellEnd"/>
-      <w:r>
-        <w:t xml:space="preserve">&gt; </w:t>
+        <w:t xml:space="preserve">&lt;WINDOWS and cRIO&gt; </w:t>
       </w:r>
       <w:r>
         <w:t>For the UDP module under each engine, s</w:t>
@@ -1316,26 +1258,10 @@
         <w:t>to the</w:t>
       </w:r>
       <w:r>
-        <w:t xml:space="preserve"> IP Address of the </w:t>
-      </w:r>
-      <w:proofErr w:type="spellStart"/>
-      <w:r>
-        <w:t>cRIO</w:t>
-      </w:r>
-      <w:proofErr w:type="spellEnd"/>
-      <w:r>
-        <w:t xml:space="preserve"> a</w:t>
-      </w:r>
-      <w:r>
-        <w:t xml:space="preserve">nd vice versa for the </w:t>
-      </w:r>
-      <w:proofErr w:type="spellStart"/>
-      <w:r>
-        <w:t>cRIO</w:t>
-      </w:r>
-      <w:proofErr w:type="spellEnd"/>
-      <w:r>
-        <w:t xml:space="preserve"> UDP m</w:t>
+        <w:t xml:space="preserve"> IP Address of the cRIO a</w:t>
+      </w:r>
+      <w:r>
+        <w:t>nd vice versa for the cRIO UDP m</w:t>
       </w:r>
       <w:r>
         <w:t>odule.</w:t>
@@ -1370,15 +1296,7 @@
         <w:t>in order for</w:t>
       </w:r>
       <w:r>
-        <w:t xml:space="preserve"> the </w:t>
-      </w:r>
-      <w:proofErr w:type="spellStart"/>
-      <w:r>
-        <w:t>cRIO</w:t>
-      </w:r>
-      <w:proofErr w:type="spellEnd"/>
-      <w:r>
-        <w:t xml:space="preserve"> to execute </w:t>
+        <w:t xml:space="preserve"> the cRIO to execute </w:t>
       </w:r>
       <w:r>
         <w:t>the configuration</w:t>
@@ -1390,15 +1308,7 @@
         <w:t>e</w:t>
       </w:r>
       <w:r>
-        <w:t xml:space="preserve"> </w:t>
-      </w:r>
-      <w:proofErr w:type="spellStart"/>
-      <w:r>
-        <w:t>cRIO’s</w:t>
-      </w:r>
-      <w:proofErr w:type="spellEnd"/>
-      <w:r>
-        <w:t xml:space="preserve"> hard drive.</w:t>
+        <w:t xml:space="preserve"> cRIO’s hard drive.</w:t>
       </w:r>
     </w:p>
     <w:p>
@@ -1431,23 +1341,7 @@
         </w:numPr>
       </w:pPr>
       <w:r>
-        <w:t xml:space="preserve">&lt;WINDOWS and </w:t>
-      </w:r>
-      <w:proofErr w:type="spellStart"/>
-      <w:r>
-        <w:t>cRIO</w:t>
-      </w:r>
-      <w:proofErr w:type="spellEnd"/>
-      <w:r>
-        <w:t xml:space="preserve">&gt; Click the </w:t>
-      </w:r>
-      <w:proofErr w:type="spellStart"/>
-      <w:r>
-        <w:t>cRIO</w:t>
-      </w:r>
-      <w:proofErr w:type="spellEnd"/>
-      <w:r>
-        <w:t xml:space="preserve"> target in the configuration editor and enter its IP address in the </w:t>
+        <w:t xml:space="preserve">&lt;WINDOWS and cRIO&gt; Click the cRIO target in the configuration editor and enter its IP address in the </w:t>
       </w:r>
       <w:r>
         <w:rPr>
@@ -1483,15 +1377,7 @@
         <w:t xml:space="preserve"> </w:t>
       </w:r>
       <w:r>
-        <w:t xml:space="preserve">click the </w:t>
-      </w:r>
-      <w:proofErr w:type="spellStart"/>
-      <w:r>
-        <w:t>cRIO</w:t>
-      </w:r>
-      <w:proofErr w:type="spellEnd"/>
-      <w:r>
-        <w:t xml:space="preserve"> target in the targets list, and then click the </w:t>
+        <w:t xml:space="preserve">click the cRIO target in the targets list, and then click the </w:t>
       </w:r>
       <w:r>
         <w:rPr>
@@ -1601,21 +1487,7 @@
         <w:rPr>
           <w:b/>
         </w:rPr>
-        <w:t xml:space="preserve"> Examples\RT Temperature Controller\Runtime\Temperature Controller </w:t>
-      </w:r>
-      <w:proofErr w:type="spellStart"/>
-      <w:r>
-        <w:rPr>
-          <w:b/>
-        </w:rPr>
-        <w:t>Example.lvproj</w:t>
-      </w:r>
-      <w:proofErr w:type="spellEnd"/>
-      <w:r>
-        <w:rPr>
-          <w:b/>
-        </w:rPr>
-        <w:t xml:space="preserve"> </w:t>
+        <w:t xml:space="preserve"> Examples\RT Temperature Controller\Runtime\Temperature Controller Example.lvproj </w:t>
       </w:r>
       <w:r>
         <w:t>if it isn’t already open</w:t>
@@ -2083,29 +1955,13 @@
         <w:t xml:space="preserve">You should see the following User Interface appear which will allow you to specify the </w:t>
       </w:r>
       <w:r>
-        <w:t xml:space="preserve">temperature </w:t>
-      </w:r>
-      <w:proofErr w:type="spellStart"/>
-      <w:r>
-        <w:t>setpoint</w:t>
-      </w:r>
-      <w:proofErr w:type="spellEnd"/>
-      <w:r>
-        <w:t>, tune the PID gains, turn the disturbance on and off, and monitor the resulting t</w:t>
+        <w:t>temperature setpoint, tune the PID gains, turn the disturbance on and off, and monitor the resulting t</w:t>
       </w:r>
       <w:r>
         <w:t xml:space="preserve">emperature and lamp intensity. </w:t>
       </w:r>
       <w:r>
-        <w:t xml:space="preserve">The controller only has a heating element so it will be unable to reach a </w:t>
-      </w:r>
-      <w:proofErr w:type="spellStart"/>
-      <w:r>
-        <w:t>setpoint</w:t>
-      </w:r>
-      <w:proofErr w:type="spellEnd"/>
-      <w:r>
-        <w:t xml:space="preserve"> below the ambient temperature (25 degrees by default). </w:t>
+        <w:t xml:space="preserve">The controller only has a heating element so it will be unable to reach a setpoint below the ambient temperature (25 degrees by default). </w:t>
       </w:r>
       <w:r>
         <w:t>If you are running this example purely on th</w:t>
@@ -2135,15 +1991,7 @@
         <w:t>data gets populated from the</w:t>
       </w:r>
       <w:r>
-        <w:t xml:space="preserve"> ‘</w:t>
-      </w:r>
-      <w:proofErr w:type="spellStart"/>
-      <w:r>
-        <w:t>cRIO</w:t>
-      </w:r>
-      <w:proofErr w:type="spellEnd"/>
-      <w:r>
-        <w:t xml:space="preserve"> Main.vi’.</w:t>
+        <w:t xml:space="preserve"> ‘cRIO Main.vi’.</w:t>
       </w:r>
       <w:r>
         <w:t xml:space="preserve">  </w:t>
@@ -2202,13 +2050,8 @@
       <w:r>
         <w:t>‘</w:t>
       </w:r>
-      <w:proofErr w:type="spellStart"/>
-      <w:r>
-        <w:t>cRIO</w:t>
-      </w:r>
-      <w:proofErr w:type="spellEnd"/>
-      <w:r>
-        <w:t xml:space="preserve"> Main.vi</w:t>
+      <w:r>
+        <w:t>cRIO Main.vi</w:t>
       </w:r>
       <w:r>
         <w:t>’</w:t>
@@ -2216,15 +2059,7 @@
     </w:p>
     <w:p>
       <w:r>
-        <w:t xml:space="preserve">Whether you have access to a </w:t>
-      </w:r>
-      <w:proofErr w:type="spellStart"/>
-      <w:r>
-        <w:t>cRIO</w:t>
-      </w:r>
-      <w:proofErr w:type="spellEnd"/>
-      <w:r>
-        <w:t xml:space="preserve"> or not, </w:t>
+        <w:t xml:space="preserve">Whether you have access to a cRIO or not, </w:t>
       </w:r>
       <w:r>
         <w:t xml:space="preserve">let’s </w:t>
@@ -2233,15 +2068,7 @@
         <w:t>open up and examine the</w:t>
       </w:r>
       <w:r>
-        <w:t xml:space="preserve"> </w:t>
-      </w:r>
-      <w:proofErr w:type="spellStart"/>
-      <w:r>
-        <w:t>cRIO</w:t>
-      </w:r>
-      <w:proofErr w:type="spellEnd"/>
-      <w:r>
-        <w:t xml:space="preserve"> applicatio</w:t>
+        <w:t xml:space="preserve"> cRIO applicatio</w:t>
       </w:r>
       <w:r>
         <w:t>n</w:t>
@@ -2277,15 +2104,7 @@
         <w:t xml:space="preserve">and inspect </w:t>
       </w:r>
       <w:r>
-        <w:t>‘</w:t>
-      </w:r>
-      <w:proofErr w:type="spellStart"/>
-      <w:r>
-        <w:t>cRIO</w:t>
-      </w:r>
-      <w:proofErr w:type="spellEnd"/>
-      <w:r>
-        <w:t xml:space="preserve"> Main.vi’ in the project.  </w:t>
+        <w:t xml:space="preserve">‘cRIO Main.vi’ in the project.  </w:t>
       </w:r>
     </w:p>
     <w:p>
@@ -2411,26 +2230,10 @@
         <w:t>L</w:t>
       </w:r>
       <w:r>
-        <w:t>ike the ‘Host Main.vi’, the ‘</w:t>
-      </w:r>
-      <w:proofErr w:type="spellStart"/>
-      <w:r>
-        <w:t>cRIO</w:t>
-      </w:r>
-      <w:proofErr w:type="spellEnd"/>
-      <w:r>
-        <w:t xml:space="preserve"> Main.vi’ </w:t>
-      </w:r>
-      <w:r>
-        <w:t>has two places where application specific code resides.  There is a ‘</w:t>
-      </w:r>
-      <w:proofErr w:type="spellStart"/>
-      <w:r>
-        <w:t>cRIO</w:t>
-      </w:r>
-      <w:proofErr w:type="spellEnd"/>
-      <w:r>
-        <w:t xml:space="preserve"> Module Includes.vi’ which serves the same purpose as the ‘Host Module Includes.vi’.  </w:t>
+        <w:t xml:space="preserve">ike the ‘Host Main.vi’, the ‘cRIO Main.vi’ </w:t>
+      </w:r>
+      <w:r>
+        <w:t xml:space="preserve">has two places where application specific code resides.  There is a ‘cRIO Module Includes.vi’ which serves the same purpose as the ‘Host Module Includes.vi’.  </w:t>
       </w:r>
     </w:p>
     <w:p>
@@ -2448,24 +2251,14 @@
         <w:t xml:space="preserve"> </w:t>
       </w:r>
       <w:r>
-        <w:t xml:space="preserve">Navigate to the </w:t>
-      </w:r>
-      <w:proofErr w:type="spellStart"/>
-      <w:r>
+        <w:t xml:space="preserve">Navigate to the cRIO target in the editor and add the file path to the </w:t>
+      </w:r>
+      <w:r>
+        <w:rPr>
+          <w:b/>
+        </w:rPr>
         <w:t>cRIO</w:t>
       </w:r>
-      <w:proofErr w:type="spellEnd"/>
-      <w:r>
-        <w:t xml:space="preserve"> target in the editor and add the file path to the </w:t>
-      </w:r>
-      <w:proofErr w:type="spellStart"/>
-      <w:r>
-        <w:rPr>
-          <w:b/>
-        </w:rPr>
-        <w:t>cRIO</w:t>
-      </w:r>
-      <w:proofErr w:type="spellEnd"/>
       <w:r>
         <w:rPr>
           <w:b/>
@@ -2507,13 +2300,8 @@
       <w:r>
         <w:t>It isn’t used for this example and will be explored as part of the ‘</w:t>
       </w:r>
-      <w:proofErr w:type="spellStart"/>
-      <w:r>
-        <w:t>FullSystem.pcfg</w:t>
-      </w:r>
-      <w:proofErr w:type="spellEnd"/>
-      <w:r>
-        <w:t xml:space="preserve">’ file which we will examine </w:t>
+      <w:r>
+        <w:t xml:space="preserve">FullSystem.pcfg’ file which we will examine </w:t>
       </w:r>
       <w:r>
         <w:t>later.</w:t>
@@ -2524,13 +2312,8 @@
     </w:p>
     <w:p>
       <w:r>
-        <w:t xml:space="preserve">If you are using a </w:t>
-      </w:r>
-      <w:proofErr w:type="spellStart"/>
-      <w:r>
-        <w:t>cRIO</w:t>
-      </w:r>
-      <w:proofErr w:type="spellEnd"/>
+        <w:t>If you are using a cRIO</w:t>
+      </w:r>
       <w:r>
         <w:t xml:space="preserve"> with this example, and the</w:t>
       </w:r>
@@ -2541,15 +2324,7 @@
         <w:t xml:space="preserve">is deployed </w:t>
       </w:r>
       <w:r>
-        <w:t>to the target, go ahead and run ‘</w:t>
-      </w:r>
-      <w:proofErr w:type="spellStart"/>
-      <w:r>
-        <w:t>cRIO</w:t>
-      </w:r>
-      <w:proofErr w:type="spellEnd"/>
-      <w:r>
-        <w:t xml:space="preserve"> Main.vi’.  </w:t>
+        <w:t xml:space="preserve">to the target, go ahead and run ‘cRIO Main.vi’.  </w:t>
       </w:r>
     </w:p>
     <w:p>
@@ -2562,23 +2337,7 @@
       </w:pPr>
       <w:r>
         <w:lastRenderedPageBreak/>
-        <w:t xml:space="preserve">&lt;WINDOWS and </w:t>
-      </w:r>
-      <w:proofErr w:type="spellStart"/>
-      <w:r>
-        <w:t>cRIO</w:t>
-      </w:r>
-      <w:proofErr w:type="spellEnd"/>
-      <w:r>
-        <w:t xml:space="preserve">&gt; Change the </w:t>
-      </w:r>
-      <w:proofErr w:type="spellStart"/>
-      <w:r>
-        <w:t>cRIO</w:t>
-      </w:r>
-      <w:proofErr w:type="spellEnd"/>
-      <w:r>
-        <w:t xml:space="preserve"> target’s IP address in the project to match the IP of the controller you want to use.</w:t>
+        <w:t>&lt;WINDOWS and cRIO&gt; Change the cRIO target’s IP address in the project to match the IP of the controller you want to use.</w:t>
       </w:r>
     </w:p>
     <w:p>
@@ -2590,23 +2349,7 @@
         </w:numPr>
       </w:pPr>
       <w:r>
-        <w:t xml:space="preserve">&lt;WINDOWS and </w:t>
-      </w:r>
-      <w:proofErr w:type="spellStart"/>
-      <w:r>
-        <w:t>cRIO</w:t>
-      </w:r>
-      <w:proofErr w:type="spellEnd"/>
-      <w:r>
-        <w:t>&gt; Run ‘</w:t>
-      </w:r>
-      <w:proofErr w:type="spellStart"/>
-      <w:r>
-        <w:t>cRIO</w:t>
-      </w:r>
-      <w:proofErr w:type="spellEnd"/>
-      <w:r>
-        <w:t xml:space="preserve"> Main.vi’.</w:t>
+        <w:t>&lt;WINDOWS and cRIO&gt; Run ‘cRIO Main.vi’.</w:t>
       </w:r>
     </w:p>
     <w:p>
@@ -2941,15 +2684,7 @@
         <w:t xml:space="preserve">DCAF module </w:t>
       </w:r>
       <w:r>
-        <w:t xml:space="preserve">to execute code </w:t>
-      </w:r>
-      <w:proofErr w:type="spellStart"/>
-      <w:r>
-        <w:t>inline</w:t>
-      </w:r>
-      <w:proofErr w:type="spellEnd"/>
-      <w:r>
-        <w:t xml:space="preserve"> with the engine can be as simple as using the </w:t>
+        <w:t xml:space="preserve">to execute code inline with the engine can be as simple as using the </w:t>
       </w:r>
       <w:r>
         <w:t xml:space="preserve">User Control Module </w:t>
@@ -3010,14 +2745,12 @@
       <w:r>
         <w:t xml:space="preserve">From the Standard Configuration Editor, open the </w:t>
       </w:r>
-      <w:proofErr w:type="spellStart"/>
       <w:r>
         <w:rPr>
           <w:b/>
         </w:rPr>
         <w:t>FullSystem.pcfg</w:t>
       </w:r>
-      <w:proofErr w:type="spellEnd"/>
       <w:r>
         <w:t xml:space="preserve">.  </w:t>
       </w:r>
@@ -3070,15 +2803,7 @@
         <w:t xml:space="preserve">The first thing to notice </w:t>
       </w:r>
       <w:r>
-        <w:t xml:space="preserve">is that the </w:t>
-      </w:r>
-      <w:proofErr w:type="spellStart"/>
-      <w:r>
-        <w:t>cRIO</w:t>
-      </w:r>
-      <w:proofErr w:type="spellEnd"/>
-      <w:r>
-        <w:t xml:space="preserve"> target </w:t>
+        <w:t xml:space="preserve">is that the cRIO target </w:t>
       </w:r>
       <w:r>
         <w:t xml:space="preserve">has been </w:t>
@@ -3120,15 +2845,7 @@
         <w:t xml:space="preserve"> that is connected to that I/O</w:t>
       </w:r>
       <w:r>
-        <w:t xml:space="preserve">. This means that the </w:t>
-      </w:r>
-      <w:proofErr w:type="spellStart"/>
-      <w:r>
-        <w:t>cRIO</w:t>
-      </w:r>
-      <w:proofErr w:type="spellEnd"/>
-      <w:r>
-        <w:t xml:space="preserve"> is </w:t>
+        <w:t xml:space="preserve">. This means that the cRIO is </w:t>
       </w:r>
       <w:r>
         <w:t>configured to simultaneously control both</w:t>
@@ -3210,15 +2927,7 @@
         <w:t xml:space="preserve"> </w:t>
       </w:r>
       <w:r>
-        <w:t>Reopen the ‘</w:t>
-      </w:r>
-      <w:proofErr w:type="spellStart"/>
-      <w:r>
-        <w:t>cRIO</w:t>
-      </w:r>
-      <w:proofErr w:type="spellEnd"/>
-      <w:r>
-        <w:t xml:space="preserve"> Main.vi’ and see how its CVT tags </w:t>
+        <w:t xml:space="preserve">Reopen the ‘cRIO Main.vi’ and see how its CVT tags </w:t>
       </w:r>
       <w:r>
         <w:t>are configured in the editor by the</w:t>
@@ -3311,34 +3020,18 @@
     </w:p>
     <w:p>
       <w:r>
-        <w:t>Because the ‘</w:t>
-      </w:r>
-      <w:proofErr w:type="spellStart"/>
-      <w:r>
-        <w:t>FullSystem</w:t>
-      </w:r>
-      <w:proofErr w:type="spellEnd"/>
-      <w:r>
-        <w:t>’ configuration refers to additional modules (relative to the ‘</w:t>
-      </w:r>
-      <w:proofErr w:type="spellStart"/>
-      <w:r>
-        <w:t>SimultatedSystem</w:t>
-      </w:r>
-      <w:proofErr w:type="spellEnd"/>
-      <w:r>
-        <w:t>’), the following additional steps are required</w:t>
-      </w:r>
-      <w:r>
-        <w:t xml:space="preserve"> before you run the ‘</w:t>
-      </w:r>
-      <w:proofErr w:type="spellStart"/>
-      <w:r>
-        <w:t>FullSystem</w:t>
-      </w:r>
-      <w:proofErr w:type="spellEnd"/>
-      <w:r>
-        <w:t>’ example</w:t>
+        <w:t xml:space="preserve">Because the ‘FullSystem’ configuration refers to additional </w:t>
+      </w:r>
+      <w:r>
+        <w:t>modules (relative to the ‘Simul</w:t>
+      </w:r>
+      <w:bookmarkStart w:id="0" w:name="_GoBack"/>
+      <w:bookmarkEnd w:id="0"/>
+      <w:r>
+        <w:t>atedSystem’), the following additional steps are required</w:t>
+      </w:r>
+      <w:r>
+        <w:t xml:space="preserve"> before you run the ‘FullSystem’ example</w:t>
       </w:r>
       <w:r>
         <w:t>:</w:t>
@@ -3368,15 +3061,7 @@
         </w:numPr>
       </w:pPr>
       <w:r>
-        <w:t xml:space="preserve">Use MAX to add NI-Watchdog to your </w:t>
-      </w:r>
-      <w:proofErr w:type="spellStart"/>
-      <w:r>
-        <w:t>cRIO</w:t>
-      </w:r>
-      <w:proofErr w:type="spellEnd"/>
-      <w:r>
-        <w:t xml:space="preserve"> target software</w:t>
+        <w:t>Use MAX to add NI-Watchdog to your cRIO target software</w:t>
       </w:r>
     </w:p>
     <w:p>
@@ -3418,15 +3103,7 @@
         <w:t xml:space="preserve"> </w:t>
       </w:r>
       <w:r>
-        <w:t xml:space="preserve">to rescript the </w:t>
-      </w:r>
-      <w:proofErr w:type="spellStart"/>
-      <w:r>
-        <w:t>cRIO</w:t>
-      </w:r>
-      <w:proofErr w:type="spellEnd"/>
-      <w:r>
-        <w:t xml:space="preserve"> Module Includes VI</w:t>
+        <w:t>to rescript the cRIO Module Includes VI</w:t>
       </w:r>
     </w:p>
     <w:p>
@@ -3476,19 +3153,15 @@
       <w:r>
         <w:t>‘</w:t>
       </w:r>
-      <w:proofErr w:type="spellStart"/>
       <w:r>
         <w:t>FullSystem</w:t>
       </w:r>
-      <w:proofErr w:type="spellEnd"/>
       <w:r>
         <w:t>’</w:t>
       </w:r>
       <w:r>
         <w:t xml:space="preserve"> configuration</w:t>
       </w:r>
-      <w:bookmarkStart w:id="0" w:name="_GoBack"/>
-      <w:bookmarkEnd w:id="0"/>
     </w:p>
     <w:p>
       <w:pPr>
@@ -3529,21 +3202,8 @@
         <w:t xml:space="preserve"> file path</w:t>
       </w:r>
       <w:r>
-        <w:t xml:space="preserve"> in </w:t>
-      </w:r>
-      <w:proofErr w:type="spellStart"/>
-      <w:r>
-        <w:t>cRIO</w:t>
-      </w:r>
-      <w:proofErr w:type="spellEnd"/>
-      <w:r>
-        <w:t xml:space="preserve"> Main VI to refer to </w:t>
-      </w:r>
-      <w:proofErr w:type="spellStart"/>
-      <w:r>
-        <w:t>FullSystem.pcfg</w:t>
-      </w:r>
-      <w:proofErr w:type="spellEnd"/>
+        <w:t xml:space="preserve"> in cRIO Main VI to refer to FullSystem.pcfg</w:t>
+      </w:r>
     </w:p>
     <w:p>
       <w:pPr>
@@ -3561,15 +3221,7 @@
         <w:t>DCAF modules</w:t>
       </w:r>
       <w:r>
-        <w:t>, ‘Host Main.vi’, ‘User Interface.vi’, and ‘</w:t>
-      </w:r>
-      <w:proofErr w:type="spellStart"/>
-      <w:r>
-        <w:t>cRIO</w:t>
-      </w:r>
-      <w:proofErr w:type="spellEnd"/>
-      <w:r>
-        <w:t xml:space="preserve"> Main.vi’ as the Simulated System example. </w:t>
+        <w:t xml:space="preserve">, ‘Host Main.vi’, ‘User Interface.vi’, and ‘cRIO Main.vi’ as the Simulated System example. </w:t>
       </w:r>
       <w:r>
         <w:t>The only difference between the two examples is t</w:t>
@@ -3599,15 +3251,7 @@
         <w:t>ed</w:t>
       </w:r>
       <w:r>
-        <w:t xml:space="preserve"> to the </w:t>
-      </w:r>
-      <w:proofErr w:type="spellStart"/>
-      <w:r>
-        <w:t>cRIO</w:t>
-      </w:r>
-      <w:proofErr w:type="spellEnd"/>
-      <w:r>
-        <w:t xml:space="preserve"> target in the </w:t>
+        <w:t xml:space="preserve"> to the cRIO target in the </w:t>
       </w:r>
       <w:r>
         <w:t>configuration file</w:t>
@@ -3616,15 +3260,7 @@
         <w:t xml:space="preserve"> and the additional dependencies in the</w:t>
       </w:r>
       <w:r>
-        <w:t xml:space="preserve"> </w:t>
-      </w:r>
-      <w:proofErr w:type="spellStart"/>
-      <w:r>
-        <w:t>cRIO</w:t>
-      </w:r>
-      <w:proofErr w:type="spellEnd"/>
-      <w:r>
-        <w:t xml:space="preserve"> target’s Module Includes vi.  </w:t>
+        <w:t xml:space="preserve"> cRIO target’s Module Includes vi.  </w:t>
       </w:r>
     </w:p>
     <w:p>
@@ -3666,15 +3302,7 @@
         <w:t>covered how the</w:t>
       </w:r>
       <w:r>
-        <w:t xml:space="preserve"> configuration editor, the Host Main, the </w:t>
-      </w:r>
-      <w:proofErr w:type="spellStart"/>
-      <w:r>
-        <w:t>cRIO</w:t>
-      </w:r>
-      <w:proofErr w:type="spellEnd"/>
-      <w:r>
-        <w:t xml:space="preserve"> Main, and the </w:t>
+        <w:t xml:space="preserve"> configuration editor, the Host Main, the cRIO Main, and the </w:t>
       </w:r>
       <w:r>
         <w:t>User Control Module template</w:t>
@@ -3818,15 +3446,7 @@
         <w:t xml:space="preserve"> </w:t>
       </w:r>
       <w:r>
-        <w:t>sample project can be used to create a new VI very similar to the ‘</w:t>
-      </w:r>
-      <w:proofErr w:type="spellStart"/>
-      <w:r>
-        <w:t>cRIO</w:t>
-      </w:r>
-      <w:proofErr w:type="spellEnd"/>
-      <w:r>
-        <w:t xml:space="preserve"> Main.vi’.  This sample project is a good starting point for applications that need the ability to load new configurations without rebooting or need to receive engine commands from another target. </w:t>
+        <w:t xml:space="preserve">sample project can be used to create a new VI very similar to the ‘cRIO Main.vi’.  This sample project is a good starting point for applications that need the ability to load new configurations without rebooting or need to receive engine commands from another target. </w:t>
       </w:r>
     </w:p>
     <w:p>
@@ -4616,6 +4236,7 @@
     <w:lsdException w:name="HTML Sample" w:semiHidden="1" w:unhideWhenUsed="1"/>
     <w:lsdException w:name="HTML Typewriter" w:semiHidden="1" w:unhideWhenUsed="1"/>
     <w:lsdException w:name="HTML Variable" w:semiHidden="1" w:unhideWhenUsed="1"/>
+    <w:lsdException w:name="Normal Table" w:semiHidden="1" w:unhideWhenUsed="1"/>
     <w:lsdException w:name="annotation subject" w:semiHidden="1" w:unhideWhenUsed="1"/>
     <w:lsdException w:name="No List" w:semiHidden="1" w:unhideWhenUsed="1"/>
     <w:lsdException w:name="Outline List 1" w:semiHidden="1" w:unhideWhenUsed="1"/>
@@ -4661,9 +4282,11 @@
     <w:lsdException w:name="Table Subtle 1" w:semiHidden="1" w:unhideWhenUsed="1"/>
     <w:lsdException w:name="Table Subtle 2" w:semiHidden="1" w:unhideWhenUsed="1"/>
     <w:lsdException w:name="Table Web 1" w:semiHidden="1" w:unhideWhenUsed="1"/>
+    <w:lsdException w:name="Table Web 2" w:semiHidden="1" w:unhideWhenUsed="1"/>
     <w:lsdException w:name="Table Web 3" w:semiHidden="1" w:unhideWhenUsed="1"/>
     <w:lsdException w:name="Balloon Text" w:semiHidden="1" w:unhideWhenUsed="1"/>
     <w:lsdException w:name="Table Grid" w:uiPriority="59"/>
+    <w:lsdException w:name="Table Theme" w:semiHidden="1" w:unhideWhenUsed="1"/>
     <w:lsdException w:name="Placeholder Text" w:semiHidden="1"/>
     <w:lsdException w:name="No Spacing" w:uiPriority="1" w:qFormat="1"/>
     <w:lsdException w:name="Light Shading" w:uiPriority="60"/>

</xml_diff>